<commit_message>
Update file tìm hiểu
Thêm mới nội dung tìm hiểu Networking
</commit_message>
<xml_diff>
--- a/NguyenVanHai/FileTimHieu.docx
+++ b/NguyenVanHai/FileTimHieu.docx
@@ -8136,18 +8136,7 @@
           <w:szCs w:val="24"/>
           <w:lang w:val="vi-VN"/>
         </w:rPr>
-        <w:t xml:space="preserve"> là một container di chuyển chung có thể lưu trữ nhiều thành phần và quan điểm. Các mục có thể cuộn không cần phải đồng nhất và bạn có thể cuộn cả theo chiều dọc và chiều ngang (bằng cách đặt thuộc tín</w:t>
-      </w:r>
-      <w:bookmarkStart w:id="0" w:name="_GoBack"/>
-      <w:bookmarkEnd w:id="0"/>
-      <w:r>
-        <w:rPr>
-          <w:rFonts w:ascii="Times New Roman" w:hAnsi="Times New Roman" w:cs="Times New Roman"/>
-          <w:sz w:val="24"/>
-          <w:szCs w:val="24"/>
-          <w:lang w:val="vi-VN"/>
-        </w:rPr>
-        <w:t>h horizontal).</w:t>
+        <w:t xml:space="preserve"> là một container di chuyển chung có thể lưu trữ nhiều thành phần và quan điểm. Các mục có thể cuộn không cần phải đồng nhất và bạn có thể cuộn cả theo chiều dọc và chiều ngang (bằng cách đặt thuộc tính horizontal).</w:t>
       </w:r>
     </w:p>
     <w:p>
@@ -22361,6 +22350,19 @@
     <w:p>
       <w:pPr>
         <w:pStyle w:val="ListParagraph"/>
+        <w:spacing w:line="276" w:lineRule="auto"/>
+        <w:ind w:left="1080"/>
+        <w:rPr>
+          <w:rFonts w:ascii="Times New Roman" w:hAnsi="Times New Roman" w:cs="Times New Roman"/>
+          <w:sz w:val="24"/>
+          <w:szCs w:val="24"/>
+          <w:lang w:val="vi-VN"/>
+        </w:rPr>
+      </w:pPr>
+    </w:p>
+    <w:p>
+      <w:pPr>
+        <w:pStyle w:val="ListParagraph"/>
         <w:numPr>
           <w:ilvl w:val="0"/>
           <w:numId w:val="2"/>
@@ -22386,6 +22388,30 @@
     <w:p>
       <w:pPr>
         <w:pStyle w:val="ListParagraph"/>
+        <w:rPr>
+          <w:rFonts w:ascii="Times New Roman" w:hAnsi="Times New Roman" w:cs="Times New Roman"/>
+          <w:sz w:val="24"/>
+          <w:szCs w:val="24"/>
+          <w:lang w:val="vi-VN"/>
+        </w:rPr>
+      </w:pPr>
+    </w:p>
+    <w:p>
+      <w:pPr>
+        <w:pStyle w:val="ListParagraph"/>
+        <w:spacing w:line="276" w:lineRule="auto"/>
+        <w:ind w:left="1080"/>
+        <w:rPr>
+          <w:rFonts w:ascii="Times New Roman" w:hAnsi="Times New Roman" w:cs="Times New Roman"/>
+          <w:sz w:val="24"/>
+          <w:szCs w:val="24"/>
+          <w:lang w:val="vi-VN"/>
+        </w:rPr>
+      </w:pPr>
+    </w:p>
+    <w:p>
+      <w:pPr>
+        <w:pStyle w:val="ListParagraph"/>
         <w:spacing w:after="0" w:line="276" w:lineRule="auto"/>
         <w:ind w:left="1080"/>
         <w:rPr>
@@ -24006,6 +24032,4023 @@
         <w:pStyle w:val="ListParagraph"/>
         <w:spacing w:line="276" w:lineRule="auto"/>
         <w:ind w:left="1080"/>
+        <w:rPr>
+          <w:rFonts w:ascii="Times New Roman" w:eastAsia="Times New Roman" w:hAnsi="Times New Roman" w:cs="Times New Roman"/>
+          <w:sz w:val="24"/>
+          <w:szCs w:val="24"/>
+          <w:bdr w:val="none" w:sz="0" w:space="0" w:color="auto" w:frame="1"/>
+          <w:lang w:val="vi-VN"/>
+        </w:rPr>
+      </w:pPr>
+    </w:p>
+    <w:p>
+      <w:pPr>
+        <w:pStyle w:val="ListParagraph"/>
+        <w:numPr>
+          <w:ilvl w:val="0"/>
+          <w:numId w:val="1"/>
+        </w:numPr>
+        <w:spacing w:line="276" w:lineRule="auto"/>
+        <w:rPr>
+          <w:rFonts w:ascii="Times New Roman" w:eastAsia="Times New Roman" w:hAnsi="Times New Roman" w:cs="Times New Roman"/>
+          <w:b/>
+          <w:sz w:val="24"/>
+          <w:szCs w:val="24"/>
+          <w:bdr w:val="none" w:sz="0" w:space="0" w:color="auto" w:frame="1"/>
+          <w:lang w:val="vi-VN"/>
+        </w:rPr>
+      </w:pPr>
+      <w:r>
+        <w:rPr>
+          <w:rFonts w:ascii="Times New Roman" w:eastAsia="Times New Roman" w:hAnsi="Times New Roman" w:cs="Times New Roman"/>
+          <w:b/>
+          <w:sz w:val="24"/>
+          <w:szCs w:val="24"/>
+          <w:bdr w:val="none" w:sz="0" w:space="0" w:color="auto" w:frame="1"/>
+          <w:lang w:val="vi-VN"/>
+        </w:rPr>
+        <w:t>Networking</w:t>
+      </w:r>
+    </w:p>
+    <w:p>
+      <w:pPr>
+        <w:pStyle w:val="ListParagraph"/>
+        <w:spacing w:line="276" w:lineRule="auto"/>
+        <w:rPr>
+          <w:rFonts w:ascii="Times New Roman" w:eastAsia="Times New Roman" w:hAnsi="Times New Roman" w:cs="Times New Roman"/>
+          <w:b/>
+          <w:sz w:val="24"/>
+          <w:szCs w:val="24"/>
+          <w:bdr w:val="none" w:sz="0" w:space="0" w:color="auto" w:frame="1"/>
+          <w:lang w:val="vi-VN"/>
+        </w:rPr>
+      </w:pPr>
+    </w:p>
+    <w:p>
+      <w:pPr>
+        <w:pStyle w:val="ListParagraph"/>
+        <w:numPr>
+          <w:ilvl w:val="0"/>
+          <w:numId w:val="2"/>
+        </w:numPr>
+        <w:spacing w:line="276" w:lineRule="auto"/>
+        <w:rPr>
+          <w:rFonts w:ascii="Times New Roman" w:hAnsi="Times New Roman" w:cs="Times New Roman"/>
+          <w:sz w:val="24"/>
+          <w:szCs w:val="24"/>
+          <w:lang w:val="vi-VN"/>
+        </w:rPr>
+      </w:pPr>
+      <w:r>
+        <w:rPr>
+          <w:rFonts w:ascii="Times New Roman" w:eastAsia="Times New Roman" w:hAnsi="Times New Roman" w:cs="Times New Roman"/>
+          <w:sz w:val="24"/>
+          <w:szCs w:val="24"/>
+          <w:bdr w:val="none" w:sz="0" w:space="0" w:color="auto" w:frame="1"/>
+          <w:lang w:val="vi-VN"/>
+        </w:rPr>
+        <w:t xml:space="preserve">Nhiều ứng dụng di động cần tải tài nguyên từ một </w:t>
+      </w:r>
+      <w:r>
+        <w:rPr>
+          <w:rFonts w:ascii="Times New Roman" w:eastAsia="Times New Roman" w:hAnsi="Times New Roman" w:cs="Times New Roman"/>
+          <w:b/>
+          <w:sz w:val="24"/>
+          <w:szCs w:val="24"/>
+          <w:bdr w:val="none" w:sz="0" w:space="0" w:color="auto" w:frame="1"/>
+          <w:lang w:val="vi-VN"/>
+        </w:rPr>
+        <w:t>URL</w:t>
+      </w:r>
+      <w:r>
+        <w:rPr>
+          <w:rFonts w:ascii="Times New Roman" w:eastAsia="Times New Roman" w:hAnsi="Times New Roman" w:cs="Times New Roman"/>
+          <w:sz w:val="24"/>
+          <w:szCs w:val="24"/>
+          <w:bdr w:val="none" w:sz="0" w:space="0" w:color="auto" w:frame="1"/>
+          <w:lang w:val="vi-VN"/>
+        </w:rPr>
+        <w:t xml:space="preserve"> từ xa. Bạn có thể muốn thực hiện một yêu cầu </w:t>
+      </w:r>
+      <w:r>
+        <w:rPr>
+          <w:rFonts w:ascii="Times New Roman" w:eastAsia="Times New Roman" w:hAnsi="Times New Roman" w:cs="Times New Roman"/>
+          <w:b/>
+          <w:sz w:val="24"/>
+          <w:szCs w:val="24"/>
+          <w:bdr w:val="none" w:sz="0" w:space="0" w:color="auto" w:frame="1"/>
+          <w:lang w:val="vi-VN"/>
+        </w:rPr>
+        <w:t>POST</w:t>
+      </w:r>
+      <w:r>
+        <w:rPr>
+          <w:rFonts w:ascii="Times New Roman" w:eastAsia="Times New Roman" w:hAnsi="Times New Roman" w:cs="Times New Roman"/>
+          <w:sz w:val="24"/>
+          <w:szCs w:val="24"/>
+          <w:bdr w:val="none" w:sz="0" w:space="0" w:color="auto" w:frame="1"/>
+          <w:lang w:val="vi-VN"/>
+        </w:rPr>
+        <w:t xml:space="preserve"> cho </w:t>
+      </w:r>
+      <w:r>
+        <w:rPr>
+          <w:rFonts w:ascii="Times New Roman" w:eastAsia="Times New Roman" w:hAnsi="Times New Roman" w:cs="Times New Roman"/>
+          <w:b/>
+          <w:sz w:val="24"/>
+          <w:szCs w:val="24"/>
+          <w:bdr w:val="none" w:sz="0" w:space="0" w:color="auto" w:frame="1"/>
+          <w:lang w:val="vi-VN"/>
+        </w:rPr>
+        <w:t>API REST</w:t>
+      </w:r>
+      <w:r>
+        <w:rPr>
+          <w:rFonts w:ascii="Times New Roman" w:eastAsia="Times New Roman" w:hAnsi="Times New Roman" w:cs="Times New Roman"/>
+          <w:sz w:val="24"/>
+          <w:szCs w:val="24"/>
+          <w:bdr w:val="none" w:sz="0" w:space="0" w:color="auto" w:frame="1"/>
+          <w:lang w:val="vi-VN"/>
+        </w:rPr>
+        <w:t xml:space="preserve"> hoặc đơn giản là bạn có thể cần tìm nạp một đoạn nội dung tĩnh từ một máy chủ khác.</w:t>
+      </w:r>
+    </w:p>
+    <w:p>
+      <w:pPr>
+        <w:spacing w:line="276" w:lineRule="auto"/>
+        <w:ind w:left="720"/>
+        <w:rPr>
+          <w:rFonts w:ascii="Times New Roman" w:hAnsi="Times New Roman" w:cs="Times New Roman"/>
+          <w:b/>
+          <w:sz w:val="24"/>
+          <w:szCs w:val="24"/>
+          <w:lang w:val="vi-VN"/>
+        </w:rPr>
+      </w:pPr>
+      <w:r>
+        <w:rPr>
+          <w:rFonts w:ascii="Times New Roman" w:hAnsi="Times New Roman" w:cs="Times New Roman"/>
+          <w:b/>
+          <w:sz w:val="24"/>
+          <w:szCs w:val="24"/>
+          <w:lang w:val="vi-VN"/>
+        </w:rPr>
+        <w:t xml:space="preserve">Using </w:t>
+      </w:r>
+      <w:r>
+        <w:rPr>
+          <w:rFonts w:ascii="Times New Roman" w:eastAsia="Times New Roman" w:hAnsi="Times New Roman" w:cs="Times New Roman"/>
+          <w:b/>
+          <w:sz w:val="24"/>
+          <w:szCs w:val="24"/>
+          <w:bdr w:val="none" w:sz="0" w:space="0" w:color="auto" w:frame="1"/>
+          <w:lang w:val="vi-VN"/>
+        </w:rPr>
+        <w:t>Fetch</w:t>
+      </w:r>
+    </w:p>
+    <w:p>
+      <w:pPr>
+        <w:pStyle w:val="ListParagraph"/>
+        <w:numPr>
+          <w:ilvl w:val="0"/>
+          <w:numId w:val="2"/>
+        </w:numPr>
+        <w:spacing w:line="276" w:lineRule="auto"/>
+        <w:rPr>
+          <w:rFonts w:ascii="Times New Roman" w:hAnsi="Times New Roman" w:cs="Times New Roman"/>
+          <w:sz w:val="24"/>
+          <w:szCs w:val="24"/>
+          <w:lang w:val="vi-VN"/>
+        </w:rPr>
+      </w:pPr>
+      <w:r>
+        <w:rPr>
+          <w:rFonts w:ascii="Times New Roman" w:hAnsi="Times New Roman" w:cs="Times New Roman"/>
+          <w:b/>
+          <w:sz w:val="24"/>
+          <w:szCs w:val="24"/>
+          <w:lang w:val="vi-VN"/>
+        </w:rPr>
+        <w:t>React Native</w:t>
+      </w:r>
+      <w:r>
+        <w:rPr>
+          <w:rFonts w:ascii="Times New Roman" w:hAnsi="Times New Roman" w:cs="Times New Roman"/>
+          <w:sz w:val="24"/>
+          <w:szCs w:val="24"/>
+          <w:lang w:val="vi-VN"/>
+        </w:rPr>
+        <w:t xml:space="preserve"> cung cấp </w:t>
+      </w:r>
+      <w:r>
+        <w:rPr>
+          <w:rFonts w:ascii="Times New Roman" w:hAnsi="Times New Roman" w:cs="Times New Roman"/>
+          <w:b/>
+          <w:sz w:val="24"/>
+          <w:szCs w:val="24"/>
+          <w:lang w:val="vi-VN"/>
+        </w:rPr>
+        <w:t>API</w:t>
+      </w:r>
+      <w:r>
+        <w:rPr>
+          <w:rFonts w:ascii="Times New Roman" w:hAnsi="Times New Roman" w:cs="Times New Roman"/>
+          <w:sz w:val="24"/>
+          <w:szCs w:val="24"/>
+          <w:lang w:val="vi-VN"/>
+        </w:rPr>
+        <w:t xml:space="preserve"> </w:t>
+      </w:r>
+      <w:r>
+        <w:rPr>
+          <w:rFonts w:ascii="Times New Roman" w:hAnsi="Times New Roman" w:cs="Times New Roman"/>
+          <w:b/>
+          <w:sz w:val="24"/>
+          <w:szCs w:val="24"/>
+          <w:lang w:val="vi-VN"/>
+        </w:rPr>
+        <w:t>Fetch</w:t>
+      </w:r>
+      <w:r>
+        <w:rPr>
+          <w:rFonts w:ascii="Times New Roman" w:hAnsi="Times New Roman" w:cs="Times New Roman"/>
+          <w:sz w:val="24"/>
+          <w:szCs w:val="24"/>
+          <w:lang w:val="vi-VN"/>
+        </w:rPr>
+        <w:t xml:space="preserve"> cho nhu cầu kết nối mạng của bạn. Tìm nạp sẽ có vẻ quen thuộc nếu bạn đã sử dụng </w:t>
+      </w:r>
+      <w:r>
+        <w:rPr>
+          <w:rFonts w:ascii="Times New Roman" w:hAnsi="Times New Roman" w:cs="Times New Roman"/>
+          <w:b/>
+          <w:sz w:val="24"/>
+          <w:szCs w:val="24"/>
+          <w:lang w:val="vi-VN"/>
+        </w:rPr>
+        <w:t>XMLHttpRequest</w:t>
+      </w:r>
+      <w:r>
+        <w:rPr>
+          <w:rFonts w:ascii="Times New Roman" w:hAnsi="Times New Roman" w:cs="Times New Roman"/>
+          <w:sz w:val="24"/>
+          <w:szCs w:val="24"/>
+          <w:lang w:val="vi-VN"/>
+        </w:rPr>
+        <w:t xml:space="preserve"> </w:t>
+      </w:r>
+      <w:r>
+        <w:rPr>
+          <w:rFonts w:ascii="Times New Roman" w:hAnsi="Times New Roman" w:cs="Times New Roman"/>
+          <w:sz w:val="24"/>
+          <w:szCs w:val="24"/>
+          <w:lang w:val="vi-VN"/>
+        </w:rPr>
+        <w:t xml:space="preserve">hoặc các </w:t>
+      </w:r>
+      <w:r>
+        <w:rPr>
+          <w:rFonts w:ascii="Times New Roman" w:hAnsi="Times New Roman" w:cs="Times New Roman"/>
+          <w:b/>
+          <w:sz w:val="24"/>
+          <w:szCs w:val="24"/>
+          <w:lang w:val="vi-VN"/>
+        </w:rPr>
+        <w:t>API</w:t>
+      </w:r>
+      <w:r>
+        <w:rPr>
+          <w:rFonts w:ascii="Times New Roman" w:hAnsi="Times New Roman" w:cs="Times New Roman"/>
+          <w:sz w:val="24"/>
+          <w:szCs w:val="24"/>
+          <w:lang w:val="vi-VN"/>
+        </w:rPr>
+        <w:t xml:space="preserve"> mạng khác trước đây</w:t>
+      </w:r>
+      <w:r>
+        <w:rPr>
+          <w:rFonts w:ascii="Times New Roman" w:hAnsi="Times New Roman" w:cs="Times New Roman"/>
+          <w:sz w:val="24"/>
+          <w:szCs w:val="24"/>
+          <w:lang w:val="vi-VN"/>
+        </w:rPr>
+        <w:t>.</w:t>
+      </w:r>
+    </w:p>
+    <w:p>
+      <w:pPr>
+        <w:pStyle w:val="ListParagraph"/>
+        <w:numPr>
+          <w:ilvl w:val="0"/>
+          <w:numId w:val="2"/>
+        </w:numPr>
+        <w:spacing w:line="276" w:lineRule="auto"/>
+        <w:rPr>
+          <w:rFonts w:ascii="Times New Roman" w:hAnsi="Times New Roman" w:cs="Times New Roman"/>
+          <w:sz w:val="24"/>
+          <w:szCs w:val="24"/>
+          <w:lang w:val="vi-VN"/>
+        </w:rPr>
+      </w:pPr>
+      <w:r>
+        <w:rPr>
+          <w:rFonts w:ascii="Times New Roman" w:hAnsi="Times New Roman" w:cs="Times New Roman"/>
+          <w:sz w:val="24"/>
+          <w:szCs w:val="24"/>
+          <w:lang w:val="vi-VN"/>
+        </w:rPr>
+        <w:t>Tìm nội dung từ một URL tùy ý:</w:t>
+      </w:r>
+    </w:p>
+    <w:p>
+      <w:pPr>
+        <w:pStyle w:val="ListParagraph"/>
+        <w:spacing w:line="276" w:lineRule="auto"/>
+        <w:ind w:left="1080"/>
+        <w:rPr>
+          <w:rFonts w:ascii="Times New Roman" w:hAnsi="Times New Roman" w:cs="Times New Roman"/>
+          <w:sz w:val="24"/>
+          <w:szCs w:val="24"/>
+          <w:lang w:val="vi-VN"/>
+        </w:rPr>
+      </w:pPr>
+    </w:p>
+    <w:p>
+      <w:pPr>
+        <w:pStyle w:val="ListParagraph"/>
+        <w:spacing w:line="276" w:lineRule="auto"/>
+        <w:ind w:left="1080"/>
+        <w:rPr>
+          <w:rStyle w:val="token"/>
+          <w:rFonts w:ascii="Consolas" w:hAnsi="Consolas"/>
+          <w:color w:val="999999"/>
+          <w:sz w:val="20"/>
+          <w:szCs w:val="20"/>
+          <w:bdr w:val="none" w:sz="0" w:space="0" w:color="auto" w:frame="1"/>
+          <w:lang w:val="vi-VN"/>
+        </w:rPr>
+      </w:pPr>
+      <w:r>
+        <w:rPr>
+          <w:rStyle w:val="token"/>
+          <w:rFonts w:ascii="Consolas" w:hAnsi="Consolas"/>
+          <w:color w:val="DD4A68"/>
+          <w:sz w:val="20"/>
+          <w:szCs w:val="20"/>
+          <w:bdr w:val="none" w:sz="0" w:space="0" w:color="auto" w:frame="1"/>
+          <w:lang w:val="vi-VN"/>
+        </w:rPr>
+        <w:t>fetch</w:t>
+      </w:r>
+      <w:r>
+        <w:rPr>
+          <w:rStyle w:val="token"/>
+          <w:rFonts w:ascii="Consolas" w:hAnsi="Consolas"/>
+          <w:color w:val="999999"/>
+          <w:sz w:val="20"/>
+          <w:szCs w:val="20"/>
+          <w:bdr w:val="none" w:sz="0" w:space="0" w:color="auto" w:frame="1"/>
+          <w:lang w:val="vi-VN"/>
+        </w:rPr>
+        <w:t>(</w:t>
+      </w:r>
+      <w:r>
+        <w:rPr>
+          <w:rStyle w:val="token"/>
+          <w:rFonts w:ascii="Consolas" w:hAnsi="Consolas"/>
+          <w:color w:val="2F9C0A"/>
+          <w:sz w:val="20"/>
+          <w:szCs w:val="20"/>
+          <w:bdr w:val="none" w:sz="0" w:space="0" w:color="auto" w:frame="1"/>
+          <w:lang w:val="vi-VN"/>
+        </w:rPr>
+        <w:t>'https://mywebsite.com/mydata.json'</w:t>
+      </w:r>
+      <w:r>
+        <w:rPr>
+          <w:rStyle w:val="token"/>
+          <w:rFonts w:ascii="Consolas" w:hAnsi="Consolas"/>
+          <w:color w:val="999999"/>
+          <w:sz w:val="20"/>
+          <w:szCs w:val="20"/>
+          <w:bdr w:val="none" w:sz="0" w:space="0" w:color="auto" w:frame="1"/>
+          <w:lang w:val="vi-VN"/>
+        </w:rPr>
+        <w:t>);</w:t>
+      </w:r>
+    </w:p>
+    <w:p>
+      <w:pPr>
+        <w:pStyle w:val="ListParagraph"/>
+        <w:spacing w:line="276" w:lineRule="auto"/>
+        <w:ind w:left="1080"/>
+        <w:rPr>
+          <w:rStyle w:val="token"/>
+          <w:rFonts w:ascii="Consolas" w:hAnsi="Consolas"/>
+          <w:color w:val="999999"/>
+          <w:sz w:val="20"/>
+          <w:szCs w:val="20"/>
+          <w:bdr w:val="none" w:sz="0" w:space="0" w:color="auto" w:frame="1"/>
+          <w:lang w:val="vi-VN"/>
+        </w:rPr>
+      </w:pPr>
+    </w:p>
+    <w:p>
+      <w:pPr>
+        <w:pStyle w:val="ListParagraph"/>
+        <w:numPr>
+          <w:ilvl w:val="0"/>
+          <w:numId w:val="2"/>
+        </w:numPr>
+        <w:spacing w:line="276" w:lineRule="auto"/>
+        <w:rPr>
+          <w:rFonts w:ascii="Times New Roman" w:hAnsi="Times New Roman" w:cs="Times New Roman"/>
+          <w:sz w:val="24"/>
+          <w:szCs w:val="24"/>
+          <w:lang w:val="vi-VN"/>
+        </w:rPr>
+      </w:pPr>
+      <w:r>
+        <w:rPr>
+          <w:rFonts w:ascii="Times New Roman" w:hAnsi="Times New Roman" w:cs="Times New Roman"/>
+          <w:sz w:val="24"/>
+          <w:szCs w:val="24"/>
+          <w:lang w:val="vi-VN"/>
+        </w:rPr>
+        <w:t>Trong nhiều trường hợp, bạn sẽ muốn phải hồi cái gì đó.</w:t>
+      </w:r>
+    </w:p>
+    <w:p>
+      <w:pPr>
+        <w:pStyle w:val="ListParagraph"/>
+        <w:spacing w:line="276" w:lineRule="auto"/>
+        <w:ind w:left="1080"/>
+        <w:rPr>
+          <w:rFonts w:ascii="Times New Roman" w:hAnsi="Times New Roman" w:cs="Times New Roman"/>
+          <w:sz w:val="24"/>
+          <w:szCs w:val="24"/>
+          <w:lang w:val="vi-VN"/>
+        </w:rPr>
+      </w:pPr>
+    </w:p>
+    <w:p>
+      <w:pPr>
+        <w:pStyle w:val="ListParagraph"/>
+        <w:spacing w:after="0" w:line="276" w:lineRule="auto"/>
+        <w:ind w:left="1080"/>
+        <w:rPr>
+          <w:rFonts w:ascii="Consolas" w:eastAsia="Times New Roman" w:hAnsi="Consolas" w:cs="Times New Roman"/>
+          <w:color w:val="005068"/>
+          <w:sz w:val="20"/>
+          <w:szCs w:val="20"/>
+          <w:lang w:val="vi-VN"/>
+        </w:rPr>
+      </w:pPr>
+      <w:r>
+        <w:rPr>
+          <w:rFonts w:ascii="Consolas" w:eastAsia="Times New Roman" w:hAnsi="Consolas" w:cs="Times New Roman"/>
+          <w:color w:val="1990B8"/>
+          <w:sz w:val="20"/>
+          <w:szCs w:val="20"/>
+          <w:bdr w:val="none" w:sz="0" w:space="0" w:color="auto" w:frame="1"/>
+          <w:lang w:val="vi-VN"/>
+        </w:rPr>
+        <w:t>function</w:t>
+      </w:r>
+      <w:r>
+        <w:rPr>
+          <w:rFonts w:ascii="Consolas" w:eastAsia="Times New Roman" w:hAnsi="Consolas" w:cs="Times New Roman"/>
+          <w:color w:val="005068"/>
+          <w:sz w:val="20"/>
+          <w:szCs w:val="20"/>
+          <w:lang w:val="vi-VN"/>
+        </w:rPr>
+        <w:t xml:space="preserve"> </w:t>
+      </w:r>
+      <w:r>
+        <w:rPr>
+          <w:rFonts w:ascii="Consolas" w:eastAsia="Times New Roman" w:hAnsi="Consolas" w:cs="Times New Roman"/>
+          <w:color w:val="DD4A68"/>
+          <w:sz w:val="20"/>
+          <w:szCs w:val="20"/>
+          <w:bdr w:val="none" w:sz="0" w:space="0" w:color="auto" w:frame="1"/>
+          <w:lang w:val="vi-VN"/>
+        </w:rPr>
+        <w:t>getMoviesFromApiAsync</w:t>
+      </w:r>
+      <w:r>
+        <w:rPr>
+          <w:rFonts w:ascii="Consolas" w:eastAsia="Times New Roman" w:hAnsi="Consolas" w:cs="Times New Roman"/>
+          <w:color w:val="999999"/>
+          <w:sz w:val="20"/>
+          <w:szCs w:val="20"/>
+          <w:bdr w:val="none" w:sz="0" w:space="0" w:color="auto" w:frame="1"/>
+          <w:lang w:val="vi-VN"/>
+        </w:rPr>
+        <w:t>()</w:t>
+      </w:r>
+      <w:r>
+        <w:rPr>
+          <w:rFonts w:ascii="Consolas" w:eastAsia="Times New Roman" w:hAnsi="Consolas" w:cs="Times New Roman"/>
+          <w:color w:val="005068"/>
+          <w:sz w:val="20"/>
+          <w:szCs w:val="20"/>
+          <w:lang w:val="vi-VN"/>
+        </w:rPr>
+        <w:t xml:space="preserve"> </w:t>
+      </w:r>
+      <w:r>
+        <w:rPr>
+          <w:rFonts w:ascii="Consolas" w:eastAsia="Times New Roman" w:hAnsi="Consolas" w:cs="Times New Roman"/>
+          <w:color w:val="999999"/>
+          <w:sz w:val="20"/>
+          <w:szCs w:val="20"/>
+          <w:bdr w:val="none" w:sz="0" w:space="0" w:color="auto" w:frame="1"/>
+          <w:lang w:val="vi-VN"/>
+        </w:rPr>
+        <w:t>{</w:t>
+      </w:r>
+    </w:p>
+    <w:p>
+      <w:pPr>
+        <w:pStyle w:val="ListParagraph"/>
+        <w:spacing w:after="0" w:line="276" w:lineRule="auto"/>
+        <w:ind w:left="1080"/>
+        <w:rPr>
+          <w:rFonts w:ascii="Consolas" w:eastAsia="Times New Roman" w:hAnsi="Consolas" w:cs="Times New Roman"/>
+          <w:color w:val="005068"/>
+          <w:sz w:val="20"/>
+          <w:szCs w:val="20"/>
+          <w:lang w:val="vi-VN"/>
+        </w:rPr>
+      </w:pPr>
+      <w:r>
+        <w:rPr>
+          <w:rFonts w:ascii="Consolas" w:eastAsia="Times New Roman" w:hAnsi="Consolas" w:cs="Times New Roman"/>
+          <w:color w:val="005068"/>
+          <w:sz w:val="20"/>
+          <w:szCs w:val="20"/>
+          <w:lang w:val="vi-VN"/>
+        </w:rPr>
+        <w:t xml:space="preserve">  </w:t>
+      </w:r>
+      <w:r>
+        <w:rPr>
+          <w:rFonts w:ascii="Consolas" w:eastAsia="Times New Roman" w:hAnsi="Consolas" w:cs="Times New Roman"/>
+          <w:color w:val="1990B8"/>
+          <w:sz w:val="20"/>
+          <w:szCs w:val="20"/>
+          <w:bdr w:val="none" w:sz="0" w:space="0" w:color="auto" w:frame="1"/>
+          <w:lang w:val="vi-VN"/>
+        </w:rPr>
+        <w:t>return</w:t>
+      </w:r>
+      <w:r>
+        <w:rPr>
+          <w:rFonts w:ascii="Consolas" w:eastAsia="Times New Roman" w:hAnsi="Consolas" w:cs="Times New Roman"/>
+          <w:color w:val="005068"/>
+          <w:sz w:val="20"/>
+          <w:szCs w:val="20"/>
+          <w:lang w:val="vi-VN"/>
+        </w:rPr>
+        <w:t xml:space="preserve"> </w:t>
+      </w:r>
+      <w:r>
+        <w:rPr>
+          <w:rFonts w:ascii="Consolas" w:eastAsia="Times New Roman" w:hAnsi="Consolas" w:cs="Times New Roman"/>
+          <w:color w:val="DD4A68"/>
+          <w:sz w:val="20"/>
+          <w:szCs w:val="20"/>
+          <w:bdr w:val="none" w:sz="0" w:space="0" w:color="auto" w:frame="1"/>
+          <w:lang w:val="vi-VN"/>
+        </w:rPr>
+        <w:t>fetch</w:t>
+      </w:r>
+      <w:r>
+        <w:rPr>
+          <w:rFonts w:ascii="Consolas" w:eastAsia="Times New Roman" w:hAnsi="Consolas" w:cs="Times New Roman"/>
+          <w:color w:val="999999"/>
+          <w:sz w:val="20"/>
+          <w:szCs w:val="20"/>
+          <w:bdr w:val="none" w:sz="0" w:space="0" w:color="auto" w:frame="1"/>
+          <w:lang w:val="vi-VN"/>
+        </w:rPr>
+        <w:t>(</w:t>
+      </w:r>
+      <w:r>
+        <w:rPr>
+          <w:rFonts w:ascii="Consolas" w:eastAsia="Times New Roman" w:hAnsi="Consolas" w:cs="Times New Roman"/>
+          <w:color w:val="2F9C0A"/>
+          <w:sz w:val="20"/>
+          <w:szCs w:val="20"/>
+          <w:bdr w:val="none" w:sz="0" w:space="0" w:color="auto" w:frame="1"/>
+          <w:lang w:val="vi-VN"/>
+        </w:rPr>
+        <w:t>'https://facebook.github.io/react-native/movies.json'</w:t>
+      </w:r>
+      <w:r>
+        <w:rPr>
+          <w:rFonts w:ascii="Consolas" w:eastAsia="Times New Roman" w:hAnsi="Consolas" w:cs="Times New Roman"/>
+          <w:color w:val="999999"/>
+          <w:sz w:val="20"/>
+          <w:szCs w:val="20"/>
+          <w:bdr w:val="none" w:sz="0" w:space="0" w:color="auto" w:frame="1"/>
+          <w:lang w:val="vi-VN"/>
+        </w:rPr>
+        <w:t>)</w:t>
+      </w:r>
+    </w:p>
+    <w:p>
+      <w:pPr>
+        <w:pStyle w:val="ListParagraph"/>
+        <w:spacing w:after="0" w:line="276" w:lineRule="auto"/>
+        <w:ind w:left="1080"/>
+        <w:rPr>
+          <w:rFonts w:ascii="Consolas" w:eastAsia="Times New Roman" w:hAnsi="Consolas" w:cs="Times New Roman"/>
+          <w:color w:val="005068"/>
+          <w:sz w:val="20"/>
+          <w:szCs w:val="20"/>
+          <w:lang w:val="vi-VN"/>
+        </w:rPr>
+      </w:pPr>
+      <w:r>
+        <w:rPr>
+          <w:rFonts w:ascii="Consolas" w:eastAsia="Times New Roman" w:hAnsi="Consolas" w:cs="Times New Roman"/>
+          <w:color w:val="005068"/>
+          <w:sz w:val="20"/>
+          <w:szCs w:val="20"/>
+          <w:lang w:val="vi-VN"/>
+        </w:rPr>
+        <w:t xml:space="preserve">    </w:t>
+      </w:r>
+      <w:r>
+        <w:rPr>
+          <w:rFonts w:ascii="Consolas" w:eastAsia="Times New Roman" w:hAnsi="Consolas" w:cs="Times New Roman"/>
+          <w:color w:val="999999"/>
+          <w:sz w:val="20"/>
+          <w:szCs w:val="20"/>
+          <w:bdr w:val="none" w:sz="0" w:space="0" w:color="auto" w:frame="1"/>
+          <w:lang w:val="vi-VN"/>
+        </w:rPr>
+        <w:t>.</w:t>
+      </w:r>
+      <w:r>
+        <w:rPr>
+          <w:rFonts w:ascii="Consolas" w:eastAsia="Times New Roman" w:hAnsi="Consolas" w:cs="Times New Roman"/>
+          <w:color w:val="DD4A68"/>
+          <w:sz w:val="20"/>
+          <w:szCs w:val="20"/>
+          <w:bdr w:val="none" w:sz="0" w:space="0" w:color="auto" w:frame="1"/>
+          <w:lang w:val="vi-VN"/>
+        </w:rPr>
+        <w:t>then</w:t>
+      </w:r>
+      <w:r>
+        <w:rPr>
+          <w:rFonts w:ascii="Consolas" w:eastAsia="Times New Roman" w:hAnsi="Consolas" w:cs="Times New Roman"/>
+          <w:color w:val="999999"/>
+          <w:sz w:val="20"/>
+          <w:szCs w:val="20"/>
+          <w:bdr w:val="none" w:sz="0" w:space="0" w:color="auto" w:frame="1"/>
+          <w:lang w:val="vi-VN"/>
+        </w:rPr>
+        <w:t>((</w:t>
+      </w:r>
+      <w:r>
+        <w:rPr>
+          <w:rFonts w:ascii="Consolas" w:eastAsia="Times New Roman" w:hAnsi="Consolas" w:cs="Times New Roman"/>
+          <w:color w:val="005068"/>
+          <w:sz w:val="20"/>
+          <w:szCs w:val="20"/>
+          <w:lang w:val="vi-VN"/>
+        </w:rPr>
+        <w:t>response</w:t>
+      </w:r>
+      <w:r>
+        <w:rPr>
+          <w:rFonts w:ascii="Consolas" w:eastAsia="Times New Roman" w:hAnsi="Consolas" w:cs="Times New Roman"/>
+          <w:color w:val="999999"/>
+          <w:sz w:val="20"/>
+          <w:szCs w:val="20"/>
+          <w:bdr w:val="none" w:sz="0" w:space="0" w:color="auto" w:frame="1"/>
+          <w:lang w:val="vi-VN"/>
+        </w:rPr>
+        <w:t>)</w:t>
+      </w:r>
+      <w:r>
+        <w:rPr>
+          <w:rFonts w:ascii="Consolas" w:eastAsia="Times New Roman" w:hAnsi="Consolas" w:cs="Times New Roman"/>
+          <w:color w:val="005068"/>
+          <w:sz w:val="20"/>
+          <w:szCs w:val="20"/>
+          <w:lang w:val="vi-VN"/>
+        </w:rPr>
+        <w:t xml:space="preserve"> </w:t>
+      </w:r>
+      <w:r>
+        <w:rPr>
+          <w:rFonts w:ascii="Consolas" w:eastAsia="Times New Roman" w:hAnsi="Consolas" w:cs="Times New Roman"/>
+          <w:color w:val="9A6E3A"/>
+          <w:sz w:val="20"/>
+          <w:szCs w:val="20"/>
+          <w:bdr w:val="none" w:sz="0" w:space="0" w:color="auto" w:frame="1"/>
+          <w:lang w:val="vi-VN"/>
+        </w:rPr>
+        <w:t>=&gt;</w:t>
+      </w:r>
+      <w:r>
+        <w:rPr>
+          <w:rFonts w:ascii="Consolas" w:eastAsia="Times New Roman" w:hAnsi="Consolas" w:cs="Times New Roman"/>
+          <w:color w:val="005068"/>
+          <w:sz w:val="20"/>
+          <w:szCs w:val="20"/>
+          <w:lang w:val="vi-VN"/>
+        </w:rPr>
+        <w:t xml:space="preserve"> response</w:t>
+      </w:r>
+      <w:r>
+        <w:rPr>
+          <w:rFonts w:ascii="Consolas" w:eastAsia="Times New Roman" w:hAnsi="Consolas" w:cs="Times New Roman"/>
+          <w:color w:val="999999"/>
+          <w:sz w:val="20"/>
+          <w:szCs w:val="20"/>
+          <w:bdr w:val="none" w:sz="0" w:space="0" w:color="auto" w:frame="1"/>
+          <w:lang w:val="vi-VN"/>
+        </w:rPr>
+        <w:t>.</w:t>
+      </w:r>
+      <w:r>
+        <w:rPr>
+          <w:rFonts w:ascii="Consolas" w:eastAsia="Times New Roman" w:hAnsi="Consolas" w:cs="Times New Roman"/>
+          <w:color w:val="DD4A68"/>
+          <w:sz w:val="20"/>
+          <w:szCs w:val="20"/>
+          <w:bdr w:val="none" w:sz="0" w:space="0" w:color="auto" w:frame="1"/>
+          <w:lang w:val="vi-VN"/>
+        </w:rPr>
+        <w:t>json</w:t>
+      </w:r>
+      <w:r>
+        <w:rPr>
+          <w:rFonts w:ascii="Consolas" w:eastAsia="Times New Roman" w:hAnsi="Consolas" w:cs="Times New Roman"/>
+          <w:color w:val="999999"/>
+          <w:sz w:val="20"/>
+          <w:szCs w:val="20"/>
+          <w:bdr w:val="none" w:sz="0" w:space="0" w:color="auto" w:frame="1"/>
+          <w:lang w:val="vi-VN"/>
+        </w:rPr>
+        <w:t>())</w:t>
+      </w:r>
+    </w:p>
+    <w:p>
+      <w:pPr>
+        <w:pStyle w:val="ListParagraph"/>
+        <w:spacing w:after="0" w:line="276" w:lineRule="auto"/>
+        <w:ind w:left="1080"/>
+        <w:rPr>
+          <w:rFonts w:ascii="Consolas" w:eastAsia="Times New Roman" w:hAnsi="Consolas" w:cs="Times New Roman"/>
+          <w:color w:val="005068"/>
+          <w:sz w:val="20"/>
+          <w:szCs w:val="20"/>
+          <w:lang w:val="vi-VN"/>
+        </w:rPr>
+      </w:pPr>
+      <w:r>
+        <w:rPr>
+          <w:rFonts w:ascii="Consolas" w:eastAsia="Times New Roman" w:hAnsi="Consolas" w:cs="Times New Roman"/>
+          <w:color w:val="005068"/>
+          <w:sz w:val="20"/>
+          <w:szCs w:val="20"/>
+          <w:lang w:val="vi-VN"/>
+        </w:rPr>
+        <w:t xml:space="preserve">    </w:t>
+      </w:r>
+      <w:r>
+        <w:rPr>
+          <w:rFonts w:ascii="Consolas" w:eastAsia="Times New Roman" w:hAnsi="Consolas" w:cs="Times New Roman"/>
+          <w:color w:val="999999"/>
+          <w:sz w:val="20"/>
+          <w:szCs w:val="20"/>
+          <w:bdr w:val="none" w:sz="0" w:space="0" w:color="auto" w:frame="1"/>
+          <w:lang w:val="vi-VN"/>
+        </w:rPr>
+        <w:t>.</w:t>
+      </w:r>
+      <w:r>
+        <w:rPr>
+          <w:rFonts w:ascii="Consolas" w:eastAsia="Times New Roman" w:hAnsi="Consolas" w:cs="Times New Roman"/>
+          <w:color w:val="DD4A68"/>
+          <w:sz w:val="20"/>
+          <w:szCs w:val="20"/>
+          <w:bdr w:val="none" w:sz="0" w:space="0" w:color="auto" w:frame="1"/>
+          <w:lang w:val="vi-VN"/>
+        </w:rPr>
+        <w:t>then</w:t>
+      </w:r>
+      <w:r>
+        <w:rPr>
+          <w:rFonts w:ascii="Consolas" w:eastAsia="Times New Roman" w:hAnsi="Consolas" w:cs="Times New Roman"/>
+          <w:color w:val="999999"/>
+          <w:sz w:val="20"/>
+          <w:szCs w:val="20"/>
+          <w:bdr w:val="none" w:sz="0" w:space="0" w:color="auto" w:frame="1"/>
+          <w:lang w:val="vi-VN"/>
+        </w:rPr>
+        <w:t>((</w:t>
+      </w:r>
+      <w:r>
+        <w:rPr>
+          <w:rFonts w:ascii="Consolas" w:eastAsia="Times New Roman" w:hAnsi="Consolas" w:cs="Times New Roman"/>
+          <w:color w:val="005068"/>
+          <w:sz w:val="20"/>
+          <w:szCs w:val="20"/>
+          <w:lang w:val="vi-VN"/>
+        </w:rPr>
+        <w:t>responseJson</w:t>
+      </w:r>
+      <w:r>
+        <w:rPr>
+          <w:rFonts w:ascii="Consolas" w:eastAsia="Times New Roman" w:hAnsi="Consolas" w:cs="Times New Roman"/>
+          <w:color w:val="999999"/>
+          <w:sz w:val="20"/>
+          <w:szCs w:val="20"/>
+          <w:bdr w:val="none" w:sz="0" w:space="0" w:color="auto" w:frame="1"/>
+          <w:lang w:val="vi-VN"/>
+        </w:rPr>
+        <w:t>)</w:t>
+      </w:r>
+      <w:r>
+        <w:rPr>
+          <w:rFonts w:ascii="Consolas" w:eastAsia="Times New Roman" w:hAnsi="Consolas" w:cs="Times New Roman"/>
+          <w:color w:val="005068"/>
+          <w:sz w:val="20"/>
+          <w:szCs w:val="20"/>
+          <w:lang w:val="vi-VN"/>
+        </w:rPr>
+        <w:t xml:space="preserve"> </w:t>
+      </w:r>
+      <w:r>
+        <w:rPr>
+          <w:rFonts w:ascii="Consolas" w:eastAsia="Times New Roman" w:hAnsi="Consolas" w:cs="Times New Roman"/>
+          <w:color w:val="9A6E3A"/>
+          <w:sz w:val="20"/>
+          <w:szCs w:val="20"/>
+          <w:bdr w:val="none" w:sz="0" w:space="0" w:color="auto" w:frame="1"/>
+          <w:lang w:val="vi-VN"/>
+        </w:rPr>
+        <w:t>=&gt;</w:t>
+      </w:r>
+      <w:r>
+        <w:rPr>
+          <w:rFonts w:ascii="Consolas" w:eastAsia="Times New Roman" w:hAnsi="Consolas" w:cs="Times New Roman"/>
+          <w:color w:val="005068"/>
+          <w:sz w:val="20"/>
+          <w:szCs w:val="20"/>
+          <w:lang w:val="vi-VN"/>
+        </w:rPr>
+        <w:t xml:space="preserve"> </w:t>
+      </w:r>
+      <w:r>
+        <w:rPr>
+          <w:rFonts w:ascii="Consolas" w:eastAsia="Times New Roman" w:hAnsi="Consolas" w:cs="Times New Roman"/>
+          <w:color w:val="999999"/>
+          <w:sz w:val="20"/>
+          <w:szCs w:val="20"/>
+          <w:bdr w:val="none" w:sz="0" w:space="0" w:color="auto" w:frame="1"/>
+          <w:lang w:val="vi-VN"/>
+        </w:rPr>
+        <w:t>{</w:t>
+      </w:r>
+    </w:p>
+    <w:p>
+      <w:pPr>
+        <w:pStyle w:val="ListParagraph"/>
+        <w:spacing w:after="0" w:line="276" w:lineRule="auto"/>
+        <w:ind w:left="1080"/>
+        <w:rPr>
+          <w:rFonts w:ascii="Consolas" w:eastAsia="Times New Roman" w:hAnsi="Consolas" w:cs="Times New Roman"/>
+          <w:color w:val="005068"/>
+          <w:sz w:val="20"/>
+          <w:szCs w:val="20"/>
+          <w:lang w:val="vi-VN"/>
+        </w:rPr>
+      </w:pPr>
+      <w:r>
+        <w:rPr>
+          <w:rFonts w:ascii="Consolas" w:eastAsia="Times New Roman" w:hAnsi="Consolas" w:cs="Times New Roman"/>
+          <w:color w:val="005068"/>
+          <w:sz w:val="20"/>
+          <w:szCs w:val="20"/>
+          <w:lang w:val="vi-VN"/>
+        </w:rPr>
+        <w:t xml:space="preserve">      </w:t>
+      </w:r>
+      <w:r>
+        <w:rPr>
+          <w:rFonts w:ascii="Consolas" w:eastAsia="Times New Roman" w:hAnsi="Consolas" w:cs="Times New Roman"/>
+          <w:color w:val="1990B8"/>
+          <w:sz w:val="20"/>
+          <w:szCs w:val="20"/>
+          <w:bdr w:val="none" w:sz="0" w:space="0" w:color="auto" w:frame="1"/>
+          <w:lang w:val="vi-VN"/>
+        </w:rPr>
+        <w:t>return</w:t>
+      </w:r>
+      <w:r>
+        <w:rPr>
+          <w:rFonts w:ascii="Consolas" w:eastAsia="Times New Roman" w:hAnsi="Consolas" w:cs="Times New Roman"/>
+          <w:color w:val="005068"/>
+          <w:sz w:val="20"/>
+          <w:szCs w:val="20"/>
+          <w:lang w:val="vi-VN"/>
+        </w:rPr>
+        <w:t xml:space="preserve"> responseJson</w:t>
+      </w:r>
+      <w:r>
+        <w:rPr>
+          <w:rFonts w:ascii="Consolas" w:eastAsia="Times New Roman" w:hAnsi="Consolas" w:cs="Times New Roman"/>
+          <w:color w:val="999999"/>
+          <w:sz w:val="20"/>
+          <w:szCs w:val="20"/>
+          <w:bdr w:val="none" w:sz="0" w:space="0" w:color="auto" w:frame="1"/>
+          <w:lang w:val="vi-VN"/>
+        </w:rPr>
+        <w:t>.</w:t>
+      </w:r>
+      <w:r>
+        <w:rPr>
+          <w:rFonts w:ascii="Consolas" w:eastAsia="Times New Roman" w:hAnsi="Consolas" w:cs="Times New Roman"/>
+          <w:color w:val="005068"/>
+          <w:sz w:val="20"/>
+          <w:szCs w:val="20"/>
+          <w:lang w:val="vi-VN"/>
+        </w:rPr>
+        <w:t>movies</w:t>
+      </w:r>
+      <w:r>
+        <w:rPr>
+          <w:rFonts w:ascii="Consolas" w:eastAsia="Times New Roman" w:hAnsi="Consolas" w:cs="Times New Roman"/>
+          <w:color w:val="999999"/>
+          <w:sz w:val="20"/>
+          <w:szCs w:val="20"/>
+          <w:bdr w:val="none" w:sz="0" w:space="0" w:color="auto" w:frame="1"/>
+          <w:lang w:val="vi-VN"/>
+        </w:rPr>
+        <w:t>;</w:t>
+      </w:r>
+    </w:p>
+    <w:p>
+      <w:pPr>
+        <w:pStyle w:val="ListParagraph"/>
+        <w:spacing w:after="0" w:line="276" w:lineRule="auto"/>
+        <w:ind w:left="1080"/>
+        <w:rPr>
+          <w:rFonts w:ascii="Consolas" w:eastAsia="Times New Roman" w:hAnsi="Consolas" w:cs="Times New Roman"/>
+          <w:color w:val="005068"/>
+          <w:sz w:val="20"/>
+          <w:szCs w:val="20"/>
+          <w:lang w:val="vi-VN"/>
+        </w:rPr>
+      </w:pPr>
+      <w:r>
+        <w:rPr>
+          <w:rFonts w:ascii="Consolas" w:eastAsia="Times New Roman" w:hAnsi="Consolas" w:cs="Times New Roman"/>
+          <w:color w:val="005068"/>
+          <w:sz w:val="20"/>
+          <w:szCs w:val="20"/>
+          <w:lang w:val="vi-VN"/>
+        </w:rPr>
+        <w:t xml:space="preserve">    </w:t>
+      </w:r>
+      <w:r>
+        <w:rPr>
+          <w:rFonts w:ascii="Consolas" w:eastAsia="Times New Roman" w:hAnsi="Consolas" w:cs="Times New Roman"/>
+          <w:color w:val="999999"/>
+          <w:sz w:val="20"/>
+          <w:szCs w:val="20"/>
+          <w:bdr w:val="none" w:sz="0" w:space="0" w:color="auto" w:frame="1"/>
+          <w:lang w:val="vi-VN"/>
+        </w:rPr>
+        <w:t>})</w:t>
+      </w:r>
+    </w:p>
+    <w:p>
+      <w:pPr>
+        <w:pStyle w:val="ListParagraph"/>
+        <w:spacing w:after="0" w:line="276" w:lineRule="auto"/>
+        <w:ind w:left="1080"/>
+        <w:rPr>
+          <w:rFonts w:ascii="Consolas" w:eastAsia="Times New Roman" w:hAnsi="Consolas" w:cs="Times New Roman"/>
+          <w:color w:val="005068"/>
+          <w:sz w:val="20"/>
+          <w:szCs w:val="20"/>
+          <w:lang w:val="vi-VN"/>
+        </w:rPr>
+      </w:pPr>
+      <w:r>
+        <w:rPr>
+          <w:rFonts w:ascii="Consolas" w:eastAsia="Times New Roman" w:hAnsi="Consolas" w:cs="Times New Roman"/>
+          <w:color w:val="005068"/>
+          <w:sz w:val="20"/>
+          <w:szCs w:val="20"/>
+          <w:lang w:val="vi-VN"/>
+        </w:rPr>
+        <w:t xml:space="preserve">    </w:t>
+      </w:r>
+      <w:r>
+        <w:rPr>
+          <w:rFonts w:ascii="Consolas" w:eastAsia="Times New Roman" w:hAnsi="Consolas" w:cs="Times New Roman"/>
+          <w:color w:val="999999"/>
+          <w:sz w:val="20"/>
+          <w:szCs w:val="20"/>
+          <w:bdr w:val="none" w:sz="0" w:space="0" w:color="auto" w:frame="1"/>
+          <w:lang w:val="vi-VN"/>
+        </w:rPr>
+        <w:t>.</w:t>
+      </w:r>
+      <w:r>
+        <w:rPr>
+          <w:rFonts w:ascii="Consolas" w:eastAsia="Times New Roman" w:hAnsi="Consolas" w:cs="Times New Roman"/>
+          <w:color w:val="1990B8"/>
+          <w:sz w:val="20"/>
+          <w:szCs w:val="20"/>
+          <w:bdr w:val="none" w:sz="0" w:space="0" w:color="auto" w:frame="1"/>
+          <w:lang w:val="vi-VN"/>
+        </w:rPr>
+        <w:t>catch</w:t>
+      </w:r>
+      <w:r>
+        <w:rPr>
+          <w:rFonts w:ascii="Consolas" w:eastAsia="Times New Roman" w:hAnsi="Consolas" w:cs="Times New Roman"/>
+          <w:color w:val="999999"/>
+          <w:sz w:val="20"/>
+          <w:szCs w:val="20"/>
+          <w:bdr w:val="none" w:sz="0" w:space="0" w:color="auto" w:frame="1"/>
+          <w:lang w:val="vi-VN"/>
+        </w:rPr>
+        <w:t>((</w:t>
+      </w:r>
+      <w:r>
+        <w:rPr>
+          <w:rFonts w:ascii="Consolas" w:eastAsia="Times New Roman" w:hAnsi="Consolas" w:cs="Times New Roman"/>
+          <w:color w:val="005068"/>
+          <w:sz w:val="20"/>
+          <w:szCs w:val="20"/>
+          <w:lang w:val="vi-VN"/>
+        </w:rPr>
+        <w:t>error</w:t>
+      </w:r>
+      <w:r>
+        <w:rPr>
+          <w:rFonts w:ascii="Consolas" w:eastAsia="Times New Roman" w:hAnsi="Consolas" w:cs="Times New Roman"/>
+          <w:color w:val="999999"/>
+          <w:sz w:val="20"/>
+          <w:szCs w:val="20"/>
+          <w:bdr w:val="none" w:sz="0" w:space="0" w:color="auto" w:frame="1"/>
+          <w:lang w:val="vi-VN"/>
+        </w:rPr>
+        <w:t>)</w:t>
+      </w:r>
+      <w:r>
+        <w:rPr>
+          <w:rFonts w:ascii="Consolas" w:eastAsia="Times New Roman" w:hAnsi="Consolas" w:cs="Times New Roman"/>
+          <w:color w:val="005068"/>
+          <w:sz w:val="20"/>
+          <w:szCs w:val="20"/>
+          <w:lang w:val="vi-VN"/>
+        </w:rPr>
+        <w:t xml:space="preserve"> </w:t>
+      </w:r>
+      <w:r>
+        <w:rPr>
+          <w:rFonts w:ascii="Consolas" w:eastAsia="Times New Roman" w:hAnsi="Consolas" w:cs="Times New Roman"/>
+          <w:color w:val="9A6E3A"/>
+          <w:sz w:val="20"/>
+          <w:szCs w:val="20"/>
+          <w:bdr w:val="none" w:sz="0" w:space="0" w:color="auto" w:frame="1"/>
+          <w:lang w:val="vi-VN"/>
+        </w:rPr>
+        <w:t>=&gt;</w:t>
+      </w:r>
+      <w:r>
+        <w:rPr>
+          <w:rFonts w:ascii="Consolas" w:eastAsia="Times New Roman" w:hAnsi="Consolas" w:cs="Times New Roman"/>
+          <w:color w:val="005068"/>
+          <w:sz w:val="20"/>
+          <w:szCs w:val="20"/>
+          <w:lang w:val="vi-VN"/>
+        </w:rPr>
+        <w:t xml:space="preserve"> </w:t>
+      </w:r>
+      <w:r>
+        <w:rPr>
+          <w:rFonts w:ascii="Consolas" w:eastAsia="Times New Roman" w:hAnsi="Consolas" w:cs="Times New Roman"/>
+          <w:color w:val="999999"/>
+          <w:sz w:val="20"/>
+          <w:szCs w:val="20"/>
+          <w:bdr w:val="none" w:sz="0" w:space="0" w:color="auto" w:frame="1"/>
+          <w:lang w:val="vi-VN"/>
+        </w:rPr>
+        <w:t>{</w:t>
+      </w:r>
+    </w:p>
+    <w:p>
+      <w:pPr>
+        <w:pStyle w:val="ListParagraph"/>
+        <w:spacing w:after="0" w:line="276" w:lineRule="auto"/>
+        <w:ind w:left="1080"/>
+        <w:rPr>
+          <w:rFonts w:ascii="Consolas" w:eastAsia="Times New Roman" w:hAnsi="Consolas" w:cs="Times New Roman"/>
+          <w:color w:val="005068"/>
+          <w:sz w:val="20"/>
+          <w:szCs w:val="20"/>
+          <w:lang w:val="vi-VN"/>
+        </w:rPr>
+      </w:pPr>
+      <w:r>
+        <w:rPr>
+          <w:rFonts w:ascii="Consolas" w:eastAsia="Times New Roman" w:hAnsi="Consolas" w:cs="Times New Roman"/>
+          <w:color w:val="005068"/>
+          <w:sz w:val="20"/>
+          <w:szCs w:val="20"/>
+          <w:lang w:val="vi-VN"/>
+        </w:rPr>
+        <w:t xml:space="preserve">      console</w:t>
+      </w:r>
+      <w:r>
+        <w:rPr>
+          <w:rFonts w:ascii="Consolas" w:eastAsia="Times New Roman" w:hAnsi="Consolas" w:cs="Times New Roman"/>
+          <w:color w:val="999999"/>
+          <w:sz w:val="20"/>
+          <w:szCs w:val="20"/>
+          <w:bdr w:val="none" w:sz="0" w:space="0" w:color="auto" w:frame="1"/>
+          <w:lang w:val="vi-VN"/>
+        </w:rPr>
+        <w:t>.</w:t>
+      </w:r>
+      <w:r>
+        <w:rPr>
+          <w:rFonts w:ascii="Consolas" w:eastAsia="Times New Roman" w:hAnsi="Consolas" w:cs="Times New Roman"/>
+          <w:color w:val="DD4A68"/>
+          <w:sz w:val="20"/>
+          <w:szCs w:val="20"/>
+          <w:bdr w:val="none" w:sz="0" w:space="0" w:color="auto" w:frame="1"/>
+          <w:lang w:val="vi-VN"/>
+        </w:rPr>
+        <w:t>error</w:t>
+      </w:r>
+      <w:r>
+        <w:rPr>
+          <w:rFonts w:ascii="Consolas" w:eastAsia="Times New Roman" w:hAnsi="Consolas" w:cs="Times New Roman"/>
+          <w:color w:val="999999"/>
+          <w:sz w:val="20"/>
+          <w:szCs w:val="20"/>
+          <w:bdr w:val="none" w:sz="0" w:space="0" w:color="auto" w:frame="1"/>
+          <w:lang w:val="vi-VN"/>
+        </w:rPr>
+        <w:t>(</w:t>
+      </w:r>
+      <w:r>
+        <w:rPr>
+          <w:rFonts w:ascii="Consolas" w:eastAsia="Times New Roman" w:hAnsi="Consolas" w:cs="Times New Roman"/>
+          <w:color w:val="005068"/>
+          <w:sz w:val="20"/>
+          <w:szCs w:val="20"/>
+          <w:lang w:val="vi-VN"/>
+        </w:rPr>
+        <w:t>error</w:t>
+      </w:r>
+      <w:r>
+        <w:rPr>
+          <w:rFonts w:ascii="Consolas" w:eastAsia="Times New Roman" w:hAnsi="Consolas" w:cs="Times New Roman"/>
+          <w:color w:val="999999"/>
+          <w:sz w:val="20"/>
+          <w:szCs w:val="20"/>
+          <w:bdr w:val="none" w:sz="0" w:space="0" w:color="auto" w:frame="1"/>
+          <w:lang w:val="vi-VN"/>
+        </w:rPr>
+        <w:t>);</w:t>
+      </w:r>
+    </w:p>
+    <w:p>
+      <w:pPr>
+        <w:pStyle w:val="ListParagraph"/>
+        <w:spacing w:after="0" w:line="276" w:lineRule="auto"/>
+        <w:ind w:left="1080"/>
+        <w:rPr>
+          <w:rFonts w:ascii="Consolas" w:eastAsia="Times New Roman" w:hAnsi="Consolas" w:cs="Times New Roman"/>
+          <w:color w:val="005068"/>
+          <w:sz w:val="20"/>
+          <w:szCs w:val="20"/>
+          <w:lang w:val="vi-VN"/>
+        </w:rPr>
+      </w:pPr>
+      <w:r>
+        <w:rPr>
+          <w:rFonts w:ascii="Consolas" w:eastAsia="Times New Roman" w:hAnsi="Consolas" w:cs="Times New Roman"/>
+          <w:color w:val="005068"/>
+          <w:sz w:val="20"/>
+          <w:szCs w:val="20"/>
+          <w:lang w:val="vi-VN"/>
+        </w:rPr>
+        <w:t xml:space="preserve">    </w:t>
+      </w:r>
+      <w:r>
+        <w:rPr>
+          <w:rFonts w:ascii="Consolas" w:eastAsia="Times New Roman" w:hAnsi="Consolas" w:cs="Times New Roman"/>
+          <w:color w:val="999999"/>
+          <w:sz w:val="20"/>
+          <w:szCs w:val="20"/>
+          <w:bdr w:val="none" w:sz="0" w:space="0" w:color="auto" w:frame="1"/>
+          <w:lang w:val="vi-VN"/>
+        </w:rPr>
+        <w:t>});</w:t>
+      </w:r>
+    </w:p>
+    <w:p>
+      <w:pPr>
+        <w:pStyle w:val="ListParagraph"/>
+        <w:spacing w:line="276" w:lineRule="auto"/>
+        <w:ind w:left="1080"/>
+        <w:rPr>
+          <w:rFonts w:ascii="Consolas" w:eastAsia="Times New Roman" w:hAnsi="Consolas" w:cs="Times New Roman"/>
+          <w:color w:val="999999"/>
+          <w:sz w:val="20"/>
+          <w:szCs w:val="20"/>
+          <w:bdr w:val="none" w:sz="0" w:space="0" w:color="auto" w:frame="1"/>
+          <w:lang w:val="vi-VN"/>
+        </w:rPr>
+      </w:pPr>
+      <w:r>
+        <w:rPr>
+          <w:rFonts w:ascii="Consolas" w:eastAsia="Times New Roman" w:hAnsi="Consolas" w:cs="Times New Roman"/>
+          <w:color w:val="999999"/>
+          <w:sz w:val="20"/>
+          <w:szCs w:val="20"/>
+          <w:bdr w:val="none" w:sz="0" w:space="0" w:color="auto" w:frame="1"/>
+          <w:lang w:val="vi-VN"/>
+        </w:rPr>
+        <w:t>}</w:t>
+      </w:r>
+    </w:p>
+    <w:p>
+      <w:pPr>
+        <w:spacing w:line="276" w:lineRule="auto"/>
+        <w:ind w:firstLine="720"/>
+        <w:rPr>
+          <w:rFonts w:ascii="Times New Roman" w:hAnsi="Times New Roman" w:cs="Times New Roman"/>
+          <w:b/>
+          <w:sz w:val="24"/>
+          <w:szCs w:val="24"/>
+          <w:lang w:val="vi-VN"/>
+        </w:rPr>
+      </w:pPr>
+      <w:r>
+        <w:rPr>
+          <w:rFonts w:ascii="Times New Roman" w:hAnsi="Times New Roman" w:cs="Times New Roman"/>
+          <w:b/>
+          <w:sz w:val="24"/>
+          <w:szCs w:val="24"/>
+          <w:lang w:val="vi-VN"/>
+        </w:rPr>
+        <w:t>Using Other Networking Libraries</w:t>
+      </w:r>
+    </w:p>
+    <w:p>
+      <w:pPr>
+        <w:pStyle w:val="ListParagraph"/>
+        <w:numPr>
+          <w:ilvl w:val="0"/>
+          <w:numId w:val="2"/>
+        </w:numPr>
+        <w:spacing w:line="276" w:lineRule="auto"/>
+        <w:rPr>
+          <w:rFonts w:ascii="Times New Roman" w:hAnsi="Times New Roman" w:cs="Times New Roman"/>
+          <w:sz w:val="24"/>
+          <w:szCs w:val="24"/>
+          <w:lang w:val="vi-VN"/>
+        </w:rPr>
+      </w:pPr>
+      <w:r>
+        <w:rPr>
+          <w:rFonts w:ascii="Times New Roman" w:hAnsi="Times New Roman" w:cs="Times New Roman"/>
+          <w:sz w:val="24"/>
+          <w:szCs w:val="24"/>
+          <w:lang w:val="vi-VN"/>
+        </w:rPr>
+        <w:t xml:space="preserve">Các API </w:t>
+      </w:r>
+      <w:r>
+        <w:rPr>
+          <w:rFonts w:ascii="Times New Roman" w:hAnsi="Times New Roman" w:cs="Times New Roman"/>
+          <w:b/>
+          <w:sz w:val="24"/>
+          <w:szCs w:val="24"/>
+          <w:lang w:val="vi-VN"/>
+        </w:rPr>
+        <w:t>XMLHttpRequest</w:t>
+      </w:r>
+      <w:r>
+        <w:rPr>
+          <w:rFonts w:ascii="Times New Roman" w:hAnsi="Times New Roman" w:cs="Times New Roman"/>
+          <w:sz w:val="24"/>
+          <w:szCs w:val="24"/>
+          <w:lang w:val="vi-VN"/>
+        </w:rPr>
+        <w:t xml:space="preserve"> được tích hợp sẵn trong React Native. Điều này có nghĩa là bạn có thể sử dụng các thư viện của bên thứ ba như đĩa mềm hoặc axios phụ thuộc vào nó hoặc bạn có thể sử dụng API </w:t>
+      </w:r>
+      <w:r>
+        <w:rPr>
+          <w:rFonts w:ascii="Times New Roman" w:hAnsi="Times New Roman" w:cs="Times New Roman"/>
+          <w:b/>
+          <w:sz w:val="24"/>
+          <w:szCs w:val="24"/>
+          <w:lang w:val="vi-VN"/>
+        </w:rPr>
+        <w:t>XMLHttpRequest</w:t>
+      </w:r>
+      <w:r>
+        <w:rPr>
+          <w:rFonts w:ascii="Times New Roman" w:hAnsi="Times New Roman" w:cs="Times New Roman"/>
+          <w:sz w:val="24"/>
+          <w:szCs w:val="24"/>
+          <w:lang w:val="vi-VN"/>
+        </w:rPr>
+        <w:t xml:space="preserve"> trực tiếp nếu bạn thích.</w:t>
+      </w:r>
+    </w:p>
+    <w:p>
+      <w:pPr>
+        <w:pStyle w:val="ListParagraph"/>
+        <w:spacing w:line="276" w:lineRule="auto"/>
+        <w:ind w:left="1080"/>
+        <w:rPr>
+          <w:rFonts w:ascii="Times New Roman" w:hAnsi="Times New Roman" w:cs="Times New Roman"/>
+          <w:sz w:val="24"/>
+          <w:szCs w:val="24"/>
+          <w:lang w:val="vi-VN"/>
+        </w:rPr>
+      </w:pPr>
+    </w:p>
+    <w:p>
+      <w:pPr>
+        <w:pStyle w:val="ListParagraph"/>
+        <w:spacing w:after="0" w:line="276" w:lineRule="auto"/>
+        <w:ind w:left="1080"/>
+        <w:rPr>
+          <w:rFonts w:ascii="Consolas" w:eastAsia="Times New Roman" w:hAnsi="Consolas" w:cs="Times New Roman"/>
+          <w:color w:val="005068"/>
+          <w:sz w:val="20"/>
+          <w:szCs w:val="20"/>
+          <w:lang w:val="vi-VN"/>
+        </w:rPr>
+      </w:pPr>
+      <w:r>
+        <w:rPr>
+          <w:rFonts w:ascii="Consolas" w:eastAsia="Times New Roman" w:hAnsi="Consolas" w:cs="Times New Roman"/>
+          <w:color w:val="1990B8"/>
+          <w:sz w:val="20"/>
+          <w:szCs w:val="20"/>
+          <w:bdr w:val="none" w:sz="0" w:space="0" w:color="auto" w:frame="1"/>
+          <w:lang w:val="vi-VN"/>
+        </w:rPr>
+        <w:t>var</w:t>
+      </w:r>
+      <w:r>
+        <w:rPr>
+          <w:rFonts w:ascii="Consolas" w:eastAsia="Times New Roman" w:hAnsi="Consolas" w:cs="Times New Roman"/>
+          <w:color w:val="005068"/>
+          <w:sz w:val="20"/>
+          <w:szCs w:val="20"/>
+          <w:lang w:val="vi-VN"/>
+        </w:rPr>
+        <w:t xml:space="preserve"> request </w:t>
+      </w:r>
+      <w:r>
+        <w:rPr>
+          <w:rFonts w:ascii="Consolas" w:eastAsia="Times New Roman" w:hAnsi="Consolas" w:cs="Times New Roman"/>
+          <w:color w:val="9A6E3A"/>
+          <w:sz w:val="20"/>
+          <w:szCs w:val="20"/>
+          <w:bdr w:val="none" w:sz="0" w:space="0" w:color="auto" w:frame="1"/>
+          <w:lang w:val="vi-VN"/>
+        </w:rPr>
+        <w:t>=</w:t>
+      </w:r>
+      <w:r>
+        <w:rPr>
+          <w:rFonts w:ascii="Consolas" w:eastAsia="Times New Roman" w:hAnsi="Consolas" w:cs="Times New Roman"/>
+          <w:color w:val="005068"/>
+          <w:sz w:val="20"/>
+          <w:szCs w:val="20"/>
+          <w:lang w:val="vi-VN"/>
+        </w:rPr>
+        <w:t xml:space="preserve"> </w:t>
+      </w:r>
+      <w:r>
+        <w:rPr>
+          <w:rFonts w:ascii="Consolas" w:eastAsia="Times New Roman" w:hAnsi="Consolas" w:cs="Times New Roman"/>
+          <w:color w:val="1990B8"/>
+          <w:sz w:val="20"/>
+          <w:szCs w:val="20"/>
+          <w:bdr w:val="none" w:sz="0" w:space="0" w:color="auto" w:frame="1"/>
+          <w:lang w:val="vi-VN"/>
+        </w:rPr>
+        <w:t>new</w:t>
+      </w:r>
+      <w:r>
+        <w:rPr>
+          <w:rFonts w:ascii="Consolas" w:eastAsia="Times New Roman" w:hAnsi="Consolas" w:cs="Times New Roman"/>
+          <w:color w:val="005068"/>
+          <w:sz w:val="20"/>
+          <w:szCs w:val="20"/>
+          <w:lang w:val="vi-VN"/>
+        </w:rPr>
+        <w:t xml:space="preserve"> </w:t>
+      </w:r>
+      <w:r>
+        <w:rPr>
+          <w:rFonts w:ascii="Consolas" w:eastAsia="Times New Roman" w:hAnsi="Consolas" w:cs="Times New Roman"/>
+          <w:color w:val="DD4A68"/>
+          <w:sz w:val="20"/>
+          <w:szCs w:val="20"/>
+          <w:bdr w:val="none" w:sz="0" w:space="0" w:color="auto" w:frame="1"/>
+          <w:lang w:val="vi-VN"/>
+        </w:rPr>
+        <w:t>XMLHttpRequest</w:t>
+      </w:r>
+      <w:r>
+        <w:rPr>
+          <w:rFonts w:ascii="Consolas" w:eastAsia="Times New Roman" w:hAnsi="Consolas" w:cs="Times New Roman"/>
+          <w:color w:val="999999"/>
+          <w:sz w:val="20"/>
+          <w:szCs w:val="20"/>
+          <w:bdr w:val="none" w:sz="0" w:space="0" w:color="auto" w:frame="1"/>
+          <w:lang w:val="vi-VN"/>
+        </w:rPr>
+        <w:t>();</w:t>
+      </w:r>
+    </w:p>
+    <w:p>
+      <w:pPr>
+        <w:pStyle w:val="ListParagraph"/>
+        <w:spacing w:after="0" w:line="276" w:lineRule="auto"/>
+        <w:ind w:left="1080"/>
+        <w:rPr>
+          <w:rFonts w:ascii="Consolas" w:eastAsia="Times New Roman" w:hAnsi="Consolas" w:cs="Times New Roman"/>
+          <w:color w:val="005068"/>
+          <w:sz w:val="20"/>
+          <w:szCs w:val="20"/>
+          <w:lang w:val="vi-VN"/>
+        </w:rPr>
+      </w:pPr>
+      <w:r>
+        <w:rPr>
+          <w:rFonts w:ascii="Consolas" w:eastAsia="Times New Roman" w:hAnsi="Consolas" w:cs="Times New Roman"/>
+          <w:color w:val="005068"/>
+          <w:sz w:val="20"/>
+          <w:szCs w:val="20"/>
+          <w:lang w:val="vi-VN"/>
+        </w:rPr>
+        <w:t>request</w:t>
+      </w:r>
+      <w:r>
+        <w:rPr>
+          <w:rFonts w:ascii="Consolas" w:eastAsia="Times New Roman" w:hAnsi="Consolas" w:cs="Times New Roman"/>
+          <w:color w:val="999999"/>
+          <w:sz w:val="20"/>
+          <w:szCs w:val="20"/>
+          <w:bdr w:val="none" w:sz="0" w:space="0" w:color="auto" w:frame="1"/>
+          <w:lang w:val="vi-VN"/>
+        </w:rPr>
+        <w:t>.</w:t>
+      </w:r>
+      <w:r>
+        <w:rPr>
+          <w:rFonts w:ascii="Consolas" w:eastAsia="Times New Roman" w:hAnsi="Consolas" w:cs="Times New Roman"/>
+          <w:color w:val="DD4A68"/>
+          <w:sz w:val="20"/>
+          <w:szCs w:val="20"/>
+          <w:bdr w:val="none" w:sz="0" w:space="0" w:color="auto" w:frame="1"/>
+          <w:lang w:val="vi-VN"/>
+        </w:rPr>
+        <w:t>onreadystatechange</w:t>
+      </w:r>
+      <w:r>
+        <w:rPr>
+          <w:rFonts w:ascii="Consolas" w:eastAsia="Times New Roman" w:hAnsi="Consolas" w:cs="Times New Roman"/>
+          <w:color w:val="005068"/>
+          <w:sz w:val="20"/>
+          <w:szCs w:val="20"/>
+          <w:lang w:val="vi-VN"/>
+        </w:rPr>
+        <w:t xml:space="preserve"> </w:t>
+      </w:r>
+      <w:r>
+        <w:rPr>
+          <w:rFonts w:ascii="Consolas" w:eastAsia="Times New Roman" w:hAnsi="Consolas" w:cs="Times New Roman"/>
+          <w:color w:val="9A6E3A"/>
+          <w:sz w:val="20"/>
+          <w:szCs w:val="20"/>
+          <w:bdr w:val="none" w:sz="0" w:space="0" w:color="auto" w:frame="1"/>
+          <w:lang w:val="vi-VN"/>
+        </w:rPr>
+        <w:t>=</w:t>
+      </w:r>
+      <w:r>
+        <w:rPr>
+          <w:rFonts w:ascii="Consolas" w:eastAsia="Times New Roman" w:hAnsi="Consolas" w:cs="Times New Roman"/>
+          <w:color w:val="005068"/>
+          <w:sz w:val="20"/>
+          <w:szCs w:val="20"/>
+          <w:lang w:val="vi-VN"/>
+        </w:rPr>
+        <w:t xml:space="preserve"> </w:t>
+      </w:r>
+      <w:r>
+        <w:rPr>
+          <w:rFonts w:ascii="Consolas" w:eastAsia="Times New Roman" w:hAnsi="Consolas" w:cs="Times New Roman"/>
+          <w:color w:val="999999"/>
+          <w:sz w:val="20"/>
+          <w:szCs w:val="20"/>
+          <w:bdr w:val="none" w:sz="0" w:space="0" w:color="auto" w:frame="1"/>
+          <w:lang w:val="vi-VN"/>
+        </w:rPr>
+        <w:t>(</w:t>
+      </w:r>
+      <w:r>
+        <w:rPr>
+          <w:rFonts w:ascii="Consolas" w:eastAsia="Times New Roman" w:hAnsi="Consolas" w:cs="Times New Roman"/>
+          <w:color w:val="005068"/>
+          <w:sz w:val="20"/>
+          <w:szCs w:val="20"/>
+          <w:lang w:val="vi-VN"/>
+        </w:rPr>
+        <w:t>e</w:t>
+      </w:r>
+      <w:r>
+        <w:rPr>
+          <w:rFonts w:ascii="Consolas" w:eastAsia="Times New Roman" w:hAnsi="Consolas" w:cs="Times New Roman"/>
+          <w:color w:val="999999"/>
+          <w:sz w:val="20"/>
+          <w:szCs w:val="20"/>
+          <w:bdr w:val="none" w:sz="0" w:space="0" w:color="auto" w:frame="1"/>
+          <w:lang w:val="vi-VN"/>
+        </w:rPr>
+        <w:t>)</w:t>
+      </w:r>
+      <w:r>
+        <w:rPr>
+          <w:rFonts w:ascii="Consolas" w:eastAsia="Times New Roman" w:hAnsi="Consolas" w:cs="Times New Roman"/>
+          <w:color w:val="005068"/>
+          <w:sz w:val="20"/>
+          <w:szCs w:val="20"/>
+          <w:lang w:val="vi-VN"/>
+        </w:rPr>
+        <w:t xml:space="preserve"> </w:t>
+      </w:r>
+      <w:r>
+        <w:rPr>
+          <w:rFonts w:ascii="Consolas" w:eastAsia="Times New Roman" w:hAnsi="Consolas" w:cs="Times New Roman"/>
+          <w:color w:val="9A6E3A"/>
+          <w:sz w:val="20"/>
+          <w:szCs w:val="20"/>
+          <w:bdr w:val="none" w:sz="0" w:space="0" w:color="auto" w:frame="1"/>
+          <w:lang w:val="vi-VN"/>
+        </w:rPr>
+        <w:t>=&gt;</w:t>
+      </w:r>
+      <w:r>
+        <w:rPr>
+          <w:rFonts w:ascii="Consolas" w:eastAsia="Times New Roman" w:hAnsi="Consolas" w:cs="Times New Roman"/>
+          <w:color w:val="005068"/>
+          <w:sz w:val="20"/>
+          <w:szCs w:val="20"/>
+          <w:lang w:val="vi-VN"/>
+        </w:rPr>
+        <w:t xml:space="preserve"> </w:t>
+      </w:r>
+      <w:r>
+        <w:rPr>
+          <w:rFonts w:ascii="Consolas" w:eastAsia="Times New Roman" w:hAnsi="Consolas" w:cs="Times New Roman"/>
+          <w:color w:val="999999"/>
+          <w:sz w:val="20"/>
+          <w:szCs w:val="20"/>
+          <w:bdr w:val="none" w:sz="0" w:space="0" w:color="auto" w:frame="1"/>
+          <w:lang w:val="vi-VN"/>
+        </w:rPr>
+        <w:t>{</w:t>
+      </w:r>
+    </w:p>
+    <w:p>
+      <w:pPr>
+        <w:pStyle w:val="ListParagraph"/>
+        <w:spacing w:after="0" w:line="276" w:lineRule="auto"/>
+        <w:ind w:left="1080"/>
+        <w:rPr>
+          <w:rFonts w:ascii="Consolas" w:eastAsia="Times New Roman" w:hAnsi="Consolas" w:cs="Times New Roman"/>
+          <w:color w:val="005068"/>
+          <w:sz w:val="20"/>
+          <w:szCs w:val="20"/>
+          <w:lang w:val="vi-VN"/>
+        </w:rPr>
+      </w:pPr>
+      <w:r>
+        <w:rPr>
+          <w:rFonts w:ascii="Consolas" w:eastAsia="Times New Roman" w:hAnsi="Consolas" w:cs="Times New Roman"/>
+          <w:color w:val="005068"/>
+          <w:sz w:val="20"/>
+          <w:szCs w:val="20"/>
+          <w:lang w:val="vi-VN"/>
+        </w:rPr>
+        <w:t xml:space="preserve">  </w:t>
+      </w:r>
+      <w:r>
+        <w:rPr>
+          <w:rFonts w:ascii="Consolas" w:eastAsia="Times New Roman" w:hAnsi="Consolas" w:cs="Times New Roman"/>
+          <w:color w:val="1990B8"/>
+          <w:sz w:val="20"/>
+          <w:szCs w:val="20"/>
+          <w:bdr w:val="none" w:sz="0" w:space="0" w:color="auto" w:frame="1"/>
+          <w:lang w:val="vi-VN"/>
+        </w:rPr>
+        <w:t>if</w:t>
+      </w:r>
+      <w:r>
+        <w:rPr>
+          <w:rFonts w:ascii="Consolas" w:eastAsia="Times New Roman" w:hAnsi="Consolas" w:cs="Times New Roman"/>
+          <w:color w:val="005068"/>
+          <w:sz w:val="20"/>
+          <w:szCs w:val="20"/>
+          <w:lang w:val="vi-VN"/>
+        </w:rPr>
+        <w:t xml:space="preserve"> </w:t>
+      </w:r>
+      <w:r>
+        <w:rPr>
+          <w:rFonts w:ascii="Consolas" w:eastAsia="Times New Roman" w:hAnsi="Consolas" w:cs="Times New Roman"/>
+          <w:color w:val="999999"/>
+          <w:sz w:val="20"/>
+          <w:szCs w:val="20"/>
+          <w:bdr w:val="none" w:sz="0" w:space="0" w:color="auto" w:frame="1"/>
+          <w:lang w:val="vi-VN"/>
+        </w:rPr>
+        <w:t>(</w:t>
+      </w:r>
+      <w:r>
+        <w:rPr>
+          <w:rFonts w:ascii="Consolas" w:eastAsia="Times New Roman" w:hAnsi="Consolas" w:cs="Times New Roman"/>
+          <w:color w:val="005068"/>
+          <w:sz w:val="20"/>
+          <w:szCs w:val="20"/>
+          <w:lang w:val="vi-VN"/>
+        </w:rPr>
+        <w:t>request</w:t>
+      </w:r>
+      <w:r>
+        <w:rPr>
+          <w:rFonts w:ascii="Consolas" w:eastAsia="Times New Roman" w:hAnsi="Consolas" w:cs="Times New Roman"/>
+          <w:color w:val="999999"/>
+          <w:sz w:val="20"/>
+          <w:szCs w:val="20"/>
+          <w:bdr w:val="none" w:sz="0" w:space="0" w:color="auto" w:frame="1"/>
+          <w:lang w:val="vi-VN"/>
+        </w:rPr>
+        <w:t>.</w:t>
+      </w:r>
+      <w:r>
+        <w:rPr>
+          <w:rFonts w:ascii="Consolas" w:eastAsia="Times New Roman" w:hAnsi="Consolas" w:cs="Times New Roman"/>
+          <w:color w:val="005068"/>
+          <w:sz w:val="20"/>
+          <w:szCs w:val="20"/>
+          <w:lang w:val="vi-VN"/>
+        </w:rPr>
+        <w:t xml:space="preserve">readyState </w:t>
+      </w:r>
+      <w:r>
+        <w:rPr>
+          <w:rFonts w:ascii="Consolas" w:eastAsia="Times New Roman" w:hAnsi="Consolas" w:cs="Times New Roman"/>
+          <w:color w:val="9A6E3A"/>
+          <w:sz w:val="20"/>
+          <w:szCs w:val="20"/>
+          <w:bdr w:val="none" w:sz="0" w:space="0" w:color="auto" w:frame="1"/>
+          <w:lang w:val="vi-VN"/>
+        </w:rPr>
+        <w:t>!==</w:t>
+      </w:r>
+      <w:r>
+        <w:rPr>
+          <w:rFonts w:ascii="Consolas" w:eastAsia="Times New Roman" w:hAnsi="Consolas" w:cs="Times New Roman"/>
+          <w:color w:val="005068"/>
+          <w:sz w:val="20"/>
+          <w:szCs w:val="20"/>
+          <w:lang w:val="vi-VN"/>
+        </w:rPr>
+        <w:t xml:space="preserve"> </w:t>
+      </w:r>
+      <w:r>
+        <w:rPr>
+          <w:rFonts w:ascii="Consolas" w:eastAsia="Times New Roman" w:hAnsi="Consolas" w:cs="Times New Roman"/>
+          <w:color w:val="C92C2C"/>
+          <w:sz w:val="20"/>
+          <w:szCs w:val="20"/>
+          <w:bdr w:val="none" w:sz="0" w:space="0" w:color="auto" w:frame="1"/>
+          <w:lang w:val="vi-VN"/>
+        </w:rPr>
+        <w:t>4</w:t>
+      </w:r>
+      <w:r>
+        <w:rPr>
+          <w:rFonts w:ascii="Consolas" w:eastAsia="Times New Roman" w:hAnsi="Consolas" w:cs="Times New Roman"/>
+          <w:color w:val="999999"/>
+          <w:sz w:val="20"/>
+          <w:szCs w:val="20"/>
+          <w:bdr w:val="none" w:sz="0" w:space="0" w:color="auto" w:frame="1"/>
+          <w:lang w:val="vi-VN"/>
+        </w:rPr>
+        <w:t>)</w:t>
+      </w:r>
+      <w:r>
+        <w:rPr>
+          <w:rFonts w:ascii="Consolas" w:eastAsia="Times New Roman" w:hAnsi="Consolas" w:cs="Times New Roman"/>
+          <w:color w:val="005068"/>
+          <w:sz w:val="20"/>
+          <w:szCs w:val="20"/>
+          <w:lang w:val="vi-VN"/>
+        </w:rPr>
+        <w:t xml:space="preserve"> </w:t>
+      </w:r>
+      <w:r>
+        <w:rPr>
+          <w:rFonts w:ascii="Consolas" w:eastAsia="Times New Roman" w:hAnsi="Consolas" w:cs="Times New Roman"/>
+          <w:color w:val="999999"/>
+          <w:sz w:val="20"/>
+          <w:szCs w:val="20"/>
+          <w:bdr w:val="none" w:sz="0" w:space="0" w:color="auto" w:frame="1"/>
+          <w:lang w:val="vi-VN"/>
+        </w:rPr>
+        <w:t>{</w:t>
+      </w:r>
+    </w:p>
+    <w:p>
+      <w:pPr>
+        <w:pStyle w:val="ListParagraph"/>
+        <w:spacing w:after="0" w:line="276" w:lineRule="auto"/>
+        <w:ind w:left="1080"/>
+        <w:rPr>
+          <w:rFonts w:ascii="Consolas" w:eastAsia="Times New Roman" w:hAnsi="Consolas" w:cs="Times New Roman"/>
+          <w:color w:val="005068"/>
+          <w:sz w:val="20"/>
+          <w:szCs w:val="20"/>
+          <w:lang w:val="vi-VN"/>
+        </w:rPr>
+      </w:pPr>
+      <w:r>
+        <w:rPr>
+          <w:rFonts w:ascii="Consolas" w:eastAsia="Times New Roman" w:hAnsi="Consolas" w:cs="Times New Roman"/>
+          <w:color w:val="005068"/>
+          <w:sz w:val="20"/>
+          <w:szCs w:val="20"/>
+          <w:lang w:val="vi-VN"/>
+        </w:rPr>
+        <w:t xml:space="preserve">    </w:t>
+      </w:r>
+      <w:r>
+        <w:rPr>
+          <w:rFonts w:ascii="Consolas" w:eastAsia="Times New Roman" w:hAnsi="Consolas" w:cs="Times New Roman"/>
+          <w:color w:val="1990B8"/>
+          <w:sz w:val="20"/>
+          <w:szCs w:val="20"/>
+          <w:bdr w:val="none" w:sz="0" w:space="0" w:color="auto" w:frame="1"/>
+          <w:lang w:val="vi-VN"/>
+        </w:rPr>
+        <w:t>return</w:t>
+      </w:r>
+      <w:r>
+        <w:rPr>
+          <w:rFonts w:ascii="Consolas" w:eastAsia="Times New Roman" w:hAnsi="Consolas" w:cs="Times New Roman"/>
+          <w:color w:val="999999"/>
+          <w:sz w:val="20"/>
+          <w:szCs w:val="20"/>
+          <w:bdr w:val="none" w:sz="0" w:space="0" w:color="auto" w:frame="1"/>
+          <w:lang w:val="vi-VN"/>
+        </w:rPr>
+        <w:t>;</w:t>
+      </w:r>
+    </w:p>
+    <w:p>
+      <w:pPr>
+        <w:pStyle w:val="ListParagraph"/>
+        <w:spacing w:after="0" w:line="276" w:lineRule="auto"/>
+        <w:ind w:left="1080"/>
+        <w:rPr>
+          <w:rFonts w:ascii="Consolas" w:eastAsia="Times New Roman" w:hAnsi="Consolas" w:cs="Times New Roman"/>
+          <w:color w:val="005068"/>
+          <w:sz w:val="20"/>
+          <w:szCs w:val="20"/>
+          <w:lang w:val="vi-VN"/>
+        </w:rPr>
+      </w:pPr>
+      <w:r>
+        <w:rPr>
+          <w:rFonts w:ascii="Consolas" w:eastAsia="Times New Roman" w:hAnsi="Consolas" w:cs="Times New Roman"/>
+          <w:color w:val="005068"/>
+          <w:sz w:val="20"/>
+          <w:szCs w:val="20"/>
+          <w:lang w:val="vi-VN"/>
+        </w:rPr>
+        <w:t xml:space="preserve">  </w:t>
+      </w:r>
+      <w:r>
+        <w:rPr>
+          <w:rFonts w:ascii="Consolas" w:eastAsia="Times New Roman" w:hAnsi="Consolas" w:cs="Times New Roman"/>
+          <w:color w:val="999999"/>
+          <w:sz w:val="20"/>
+          <w:szCs w:val="20"/>
+          <w:bdr w:val="none" w:sz="0" w:space="0" w:color="auto" w:frame="1"/>
+          <w:lang w:val="vi-VN"/>
+        </w:rPr>
+        <w:t>}</w:t>
+      </w:r>
+    </w:p>
+    <w:p>
+      <w:pPr>
+        <w:pStyle w:val="ListParagraph"/>
+        <w:spacing w:after="0" w:line="276" w:lineRule="auto"/>
+        <w:ind w:left="1080"/>
+        <w:rPr>
+          <w:rFonts w:ascii="Consolas" w:eastAsia="Times New Roman" w:hAnsi="Consolas" w:cs="Times New Roman"/>
+          <w:color w:val="005068"/>
+          <w:sz w:val="20"/>
+          <w:szCs w:val="20"/>
+          <w:lang w:val="vi-VN"/>
+        </w:rPr>
+      </w:pPr>
+    </w:p>
+    <w:p>
+      <w:pPr>
+        <w:pStyle w:val="ListParagraph"/>
+        <w:spacing w:after="0" w:line="276" w:lineRule="auto"/>
+        <w:ind w:left="1080"/>
+        <w:rPr>
+          <w:rFonts w:ascii="Consolas" w:eastAsia="Times New Roman" w:hAnsi="Consolas" w:cs="Times New Roman"/>
+          <w:color w:val="005068"/>
+          <w:sz w:val="20"/>
+          <w:szCs w:val="20"/>
+          <w:lang w:val="vi-VN"/>
+        </w:rPr>
+      </w:pPr>
+      <w:r>
+        <w:rPr>
+          <w:rFonts w:ascii="Consolas" w:eastAsia="Times New Roman" w:hAnsi="Consolas" w:cs="Times New Roman"/>
+          <w:color w:val="005068"/>
+          <w:sz w:val="20"/>
+          <w:szCs w:val="20"/>
+          <w:lang w:val="vi-VN"/>
+        </w:rPr>
+        <w:t xml:space="preserve">  </w:t>
+      </w:r>
+      <w:r>
+        <w:rPr>
+          <w:rFonts w:ascii="Consolas" w:eastAsia="Times New Roman" w:hAnsi="Consolas" w:cs="Times New Roman"/>
+          <w:color w:val="1990B8"/>
+          <w:sz w:val="20"/>
+          <w:szCs w:val="20"/>
+          <w:bdr w:val="none" w:sz="0" w:space="0" w:color="auto" w:frame="1"/>
+          <w:lang w:val="vi-VN"/>
+        </w:rPr>
+        <w:t>if</w:t>
+      </w:r>
+      <w:r>
+        <w:rPr>
+          <w:rFonts w:ascii="Consolas" w:eastAsia="Times New Roman" w:hAnsi="Consolas" w:cs="Times New Roman"/>
+          <w:color w:val="005068"/>
+          <w:sz w:val="20"/>
+          <w:szCs w:val="20"/>
+          <w:lang w:val="vi-VN"/>
+        </w:rPr>
+        <w:t xml:space="preserve"> </w:t>
+      </w:r>
+      <w:r>
+        <w:rPr>
+          <w:rFonts w:ascii="Consolas" w:eastAsia="Times New Roman" w:hAnsi="Consolas" w:cs="Times New Roman"/>
+          <w:color w:val="999999"/>
+          <w:sz w:val="20"/>
+          <w:szCs w:val="20"/>
+          <w:bdr w:val="none" w:sz="0" w:space="0" w:color="auto" w:frame="1"/>
+          <w:lang w:val="vi-VN"/>
+        </w:rPr>
+        <w:t>(</w:t>
+      </w:r>
+      <w:r>
+        <w:rPr>
+          <w:rFonts w:ascii="Consolas" w:eastAsia="Times New Roman" w:hAnsi="Consolas" w:cs="Times New Roman"/>
+          <w:color w:val="005068"/>
+          <w:sz w:val="20"/>
+          <w:szCs w:val="20"/>
+          <w:lang w:val="vi-VN"/>
+        </w:rPr>
+        <w:t>request</w:t>
+      </w:r>
+      <w:r>
+        <w:rPr>
+          <w:rFonts w:ascii="Consolas" w:eastAsia="Times New Roman" w:hAnsi="Consolas" w:cs="Times New Roman"/>
+          <w:color w:val="999999"/>
+          <w:sz w:val="20"/>
+          <w:szCs w:val="20"/>
+          <w:bdr w:val="none" w:sz="0" w:space="0" w:color="auto" w:frame="1"/>
+          <w:lang w:val="vi-VN"/>
+        </w:rPr>
+        <w:t>.</w:t>
+      </w:r>
+      <w:r>
+        <w:rPr>
+          <w:rFonts w:ascii="Consolas" w:eastAsia="Times New Roman" w:hAnsi="Consolas" w:cs="Times New Roman"/>
+          <w:color w:val="005068"/>
+          <w:sz w:val="20"/>
+          <w:szCs w:val="20"/>
+          <w:lang w:val="vi-VN"/>
+        </w:rPr>
+        <w:t xml:space="preserve">status </w:t>
+      </w:r>
+      <w:r>
+        <w:rPr>
+          <w:rFonts w:ascii="Consolas" w:eastAsia="Times New Roman" w:hAnsi="Consolas" w:cs="Times New Roman"/>
+          <w:color w:val="9A6E3A"/>
+          <w:sz w:val="20"/>
+          <w:szCs w:val="20"/>
+          <w:bdr w:val="none" w:sz="0" w:space="0" w:color="auto" w:frame="1"/>
+          <w:lang w:val="vi-VN"/>
+        </w:rPr>
+        <w:t>===</w:t>
+      </w:r>
+      <w:r>
+        <w:rPr>
+          <w:rFonts w:ascii="Consolas" w:eastAsia="Times New Roman" w:hAnsi="Consolas" w:cs="Times New Roman"/>
+          <w:color w:val="005068"/>
+          <w:sz w:val="20"/>
+          <w:szCs w:val="20"/>
+          <w:lang w:val="vi-VN"/>
+        </w:rPr>
+        <w:t xml:space="preserve"> </w:t>
+      </w:r>
+      <w:r>
+        <w:rPr>
+          <w:rFonts w:ascii="Consolas" w:eastAsia="Times New Roman" w:hAnsi="Consolas" w:cs="Times New Roman"/>
+          <w:color w:val="C92C2C"/>
+          <w:sz w:val="20"/>
+          <w:szCs w:val="20"/>
+          <w:bdr w:val="none" w:sz="0" w:space="0" w:color="auto" w:frame="1"/>
+          <w:lang w:val="vi-VN"/>
+        </w:rPr>
+        <w:t>200</w:t>
+      </w:r>
+      <w:r>
+        <w:rPr>
+          <w:rFonts w:ascii="Consolas" w:eastAsia="Times New Roman" w:hAnsi="Consolas" w:cs="Times New Roman"/>
+          <w:color w:val="999999"/>
+          <w:sz w:val="20"/>
+          <w:szCs w:val="20"/>
+          <w:bdr w:val="none" w:sz="0" w:space="0" w:color="auto" w:frame="1"/>
+          <w:lang w:val="vi-VN"/>
+        </w:rPr>
+        <w:t>)</w:t>
+      </w:r>
+      <w:r>
+        <w:rPr>
+          <w:rFonts w:ascii="Consolas" w:eastAsia="Times New Roman" w:hAnsi="Consolas" w:cs="Times New Roman"/>
+          <w:color w:val="005068"/>
+          <w:sz w:val="20"/>
+          <w:szCs w:val="20"/>
+          <w:lang w:val="vi-VN"/>
+        </w:rPr>
+        <w:t xml:space="preserve"> </w:t>
+      </w:r>
+      <w:r>
+        <w:rPr>
+          <w:rFonts w:ascii="Consolas" w:eastAsia="Times New Roman" w:hAnsi="Consolas" w:cs="Times New Roman"/>
+          <w:color w:val="999999"/>
+          <w:sz w:val="20"/>
+          <w:szCs w:val="20"/>
+          <w:bdr w:val="none" w:sz="0" w:space="0" w:color="auto" w:frame="1"/>
+          <w:lang w:val="vi-VN"/>
+        </w:rPr>
+        <w:t>{</w:t>
+      </w:r>
+    </w:p>
+    <w:p>
+      <w:pPr>
+        <w:pStyle w:val="ListParagraph"/>
+        <w:spacing w:after="0" w:line="276" w:lineRule="auto"/>
+        <w:ind w:left="1080"/>
+        <w:rPr>
+          <w:rFonts w:ascii="Consolas" w:eastAsia="Times New Roman" w:hAnsi="Consolas" w:cs="Times New Roman"/>
+          <w:color w:val="005068"/>
+          <w:sz w:val="20"/>
+          <w:szCs w:val="20"/>
+          <w:lang w:val="vi-VN"/>
+        </w:rPr>
+      </w:pPr>
+      <w:r>
+        <w:rPr>
+          <w:rFonts w:ascii="Consolas" w:eastAsia="Times New Roman" w:hAnsi="Consolas" w:cs="Times New Roman"/>
+          <w:color w:val="005068"/>
+          <w:sz w:val="20"/>
+          <w:szCs w:val="20"/>
+          <w:lang w:val="vi-VN"/>
+        </w:rPr>
+        <w:t xml:space="preserve">    console</w:t>
+      </w:r>
+      <w:r>
+        <w:rPr>
+          <w:rFonts w:ascii="Consolas" w:eastAsia="Times New Roman" w:hAnsi="Consolas" w:cs="Times New Roman"/>
+          <w:color w:val="999999"/>
+          <w:sz w:val="20"/>
+          <w:szCs w:val="20"/>
+          <w:bdr w:val="none" w:sz="0" w:space="0" w:color="auto" w:frame="1"/>
+          <w:lang w:val="vi-VN"/>
+        </w:rPr>
+        <w:t>.</w:t>
+      </w:r>
+      <w:r>
+        <w:rPr>
+          <w:rFonts w:ascii="Consolas" w:eastAsia="Times New Roman" w:hAnsi="Consolas" w:cs="Times New Roman"/>
+          <w:color w:val="DD4A68"/>
+          <w:sz w:val="20"/>
+          <w:szCs w:val="20"/>
+          <w:bdr w:val="none" w:sz="0" w:space="0" w:color="auto" w:frame="1"/>
+          <w:lang w:val="vi-VN"/>
+        </w:rPr>
+        <w:t>log</w:t>
+      </w:r>
+      <w:r>
+        <w:rPr>
+          <w:rFonts w:ascii="Consolas" w:eastAsia="Times New Roman" w:hAnsi="Consolas" w:cs="Times New Roman"/>
+          <w:color w:val="999999"/>
+          <w:sz w:val="20"/>
+          <w:szCs w:val="20"/>
+          <w:bdr w:val="none" w:sz="0" w:space="0" w:color="auto" w:frame="1"/>
+          <w:lang w:val="vi-VN"/>
+        </w:rPr>
+        <w:t>(</w:t>
+      </w:r>
+      <w:r>
+        <w:rPr>
+          <w:rFonts w:ascii="Consolas" w:eastAsia="Times New Roman" w:hAnsi="Consolas" w:cs="Times New Roman"/>
+          <w:color w:val="2F9C0A"/>
+          <w:sz w:val="20"/>
+          <w:szCs w:val="20"/>
+          <w:bdr w:val="none" w:sz="0" w:space="0" w:color="auto" w:frame="1"/>
+          <w:lang w:val="vi-VN"/>
+        </w:rPr>
+        <w:t>'success'</w:t>
+      </w:r>
+      <w:r>
+        <w:rPr>
+          <w:rFonts w:ascii="Consolas" w:eastAsia="Times New Roman" w:hAnsi="Consolas" w:cs="Times New Roman"/>
+          <w:color w:val="999999"/>
+          <w:sz w:val="20"/>
+          <w:szCs w:val="20"/>
+          <w:bdr w:val="none" w:sz="0" w:space="0" w:color="auto" w:frame="1"/>
+          <w:lang w:val="vi-VN"/>
+        </w:rPr>
+        <w:t>,</w:t>
+      </w:r>
+      <w:r>
+        <w:rPr>
+          <w:rFonts w:ascii="Consolas" w:eastAsia="Times New Roman" w:hAnsi="Consolas" w:cs="Times New Roman"/>
+          <w:color w:val="005068"/>
+          <w:sz w:val="20"/>
+          <w:szCs w:val="20"/>
+          <w:lang w:val="vi-VN"/>
+        </w:rPr>
+        <w:t xml:space="preserve"> request</w:t>
+      </w:r>
+      <w:r>
+        <w:rPr>
+          <w:rFonts w:ascii="Consolas" w:eastAsia="Times New Roman" w:hAnsi="Consolas" w:cs="Times New Roman"/>
+          <w:color w:val="999999"/>
+          <w:sz w:val="20"/>
+          <w:szCs w:val="20"/>
+          <w:bdr w:val="none" w:sz="0" w:space="0" w:color="auto" w:frame="1"/>
+          <w:lang w:val="vi-VN"/>
+        </w:rPr>
+        <w:t>.</w:t>
+      </w:r>
+      <w:r>
+        <w:rPr>
+          <w:rFonts w:ascii="Consolas" w:eastAsia="Times New Roman" w:hAnsi="Consolas" w:cs="Times New Roman"/>
+          <w:color w:val="005068"/>
+          <w:sz w:val="20"/>
+          <w:szCs w:val="20"/>
+          <w:lang w:val="vi-VN"/>
+        </w:rPr>
+        <w:t>responseText</w:t>
+      </w:r>
+      <w:r>
+        <w:rPr>
+          <w:rFonts w:ascii="Consolas" w:eastAsia="Times New Roman" w:hAnsi="Consolas" w:cs="Times New Roman"/>
+          <w:color w:val="999999"/>
+          <w:sz w:val="20"/>
+          <w:szCs w:val="20"/>
+          <w:bdr w:val="none" w:sz="0" w:space="0" w:color="auto" w:frame="1"/>
+          <w:lang w:val="vi-VN"/>
+        </w:rPr>
+        <w:t>);</w:t>
+      </w:r>
+    </w:p>
+    <w:p>
+      <w:pPr>
+        <w:pStyle w:val="ListParagraph"/>
+        <w:spacing w:after="0" w:line="276" w:lineRule="auto"/>
+        <w:ind w:left="1080"/>
+        <w:rPr>
+          <w:rFonts w:ascii="Consolas" w:eastAsia="Times New Roman" w:hAnsi="Consolas" w:cs="Times New Roman"/>
+          <w:color w:val="005068"/>
+          <w:sz w:val="20"/>
+          <w:szCs w:val="20"/>
+          <w:lang w:val="vi-VN"/>
+        </w:rPr>
+      </w:pPr>
+      <w:r>
+        <w:rPr>
+          <w:rFonts w:ascii="Consolas" w:eastAsia="Times New Roman" w:hAnsi="Consolas" w:cs="Times New Roman"/>
+          <w:color w:val="005068"/>
+          <w:sz w:val="20"/>
+          <w:szCs w:val="20"/>
+          <w:lang w:val="vi-VN"/>
+        </w:rPr>
+        <w:t xml:space="preserve">  </w:t>
+      </w:r>
+      <w:r>
+        <w:rPr>
+          <w:rFonts w:ascii="Consolas" w:eastAsia="Times New Roman" w:hAnsi="Consolas" w:cs="Times New Roman"/>
+          <w:color w:val="999999"/>
+          <w:sz w:val="20"/>
+          <w:szCs w:val="20"/>
+          <w:bdr w:val="none" w:sz="0" w:space="0" w:color="auto" w:frame="1"/>
+          <w:lang w:val="vi-VN"/>
+        </w:rPr>
+        <w:t>}</w:t>
+      </w:r>
+      <w:r>
+        <w:rPr>
+          <w:rFonts w:ascii="Consolas" w:eastAsia="Times New Roman" w:hAnsi="Consolas" w:cs="Times New Roman"/>
+          <w:color w:val="005068"/>
+          <w:sz w:val="20"/>
+          <w:szCs w:val="20"/>
+          <w:lang w:val="vi-VN"/>
+        </w:rPr>
+        <w:t xml:space="preserve"> </w:t>
+      </w:r>
+      <w:r>
+        <w:rPr>
+          <w:rFonts w:ascii="Consolas" w:eastAsia="Times New Roman" w:hAnsi="Consolas" w:cs="Times New Roman"/>
+          <w:color w:val="1990B8"/>
+          <w:sz w:val="20"/>
+          <w:szCs w:val="20"/>
+          <w:bdr w:val="none" w:sz="0" w:space="0" w:color="auto" w:frame="1"/>
+          <w:lang w:val="vi-VN"/>
+        </w:rPr>
+        <w:t>else</w:t>
+      </w:r>
+      <w:r>
+        <w:rPr>
+          <w:rFonts w:ascii="Consolas" w:eastAsia="Times New Roman" w:hAnsi="Consolas" w:cs="Times New Roman"/>
+          <w:color w:val="005068"/>
+          <w:sz w:val="20"/>
+          <w:szCs w:val="20"/>
+          <w:lang w:val="vi-VN"/>
+        </w:rPr>
+        <w:t xml:space="preserve"> </w:t>
+      </w:r>
+      <w:r>
+        <w:rPr>
+          <w:rFonts w:ascii="Consolas" w:eastAsia="Times New Roman" w:hAnsi="Consolas" w:cs="Times New Roman"/>
+          <w:color w:val="999999"/>
+          <w:sz w:val="20"/>
+          <w:szCs w:val="20"/>
+          <w:bdr w:val="none" w:sz="0" w:space="0" w:color="auto" w:frame="1"/>
+          <w:lang w:val="vi-VN"/>
+        </w:rPr>
+        <w:t>{</w:t>
+      </w:r>
+    </w:p>
+    <w:p>
+      <w:pPr>
+        <w:pStyle w:val="ListParagraph"/>
+        <w:spacing w:after="0" w:line="276" w:lineRule="auto"/>
+        <w:ind w:left="1080"/>
+        <w:rPr>
+          <w:rFonts w:ascii="Consolas" w:eastAsia="Times New Roman" w:hAnsi="Consolas" w:cs="Times New Roman"/>
+          <w:color w:val="005068"/>
+          <w:sz w:val="20"/>
+          <w:szCs w:val="20"/>
+          <w:lang w:val="vi-VN"/>
+        </w:rPr>
+      </w:pPr>
+      <w:r>
+        <w:rPr>
+          <w:rFonts w:ascii="Consolas" w:eastAsia="Times New Roman" w:hAnsi="Consolas" w:cs="Times New Roman"/>
+          <w:color w:val="005068"/>
+          <w:sz w:val="20"/>
+          <w:szCs w:val="20"/>
+          <w:lang w:val="vi-VN"/>
+        </w:rPr>
+        <w:t xml:space="preserve">    console</w:t>
+      </w:r>
+      <w:r>
+        <w:rPr>
+          <w:rFonts w:ascii="Consolas" w:eastAsia="Times New Roman" w:hAnsi="Consolas" w:cs="Times New Roman"/>
+          <w:color w:val="999999"/>
+          <w:sz w:val="20"/>
+          <w:szCs w:val="20"/>
+          <w:bdr w:val="none" w:sz="0" w:space="0" w:color="auto" w:frame="1"/>
+          <w:lang w:val="vi-VN"/>
+        </w:rPr>
+        <w:t>.</w:t>
+      </w:r>
+      <w:r>
+        <w:rPr>
+          <w:rFonts w:ascii="Consolas" w:eastAsia="Times New Roman" w:hAnsi="Consolas" w:cs="Times New Roman"/>
+          <w:color w:val="DD4A68"/>
+          <w:sz w:val="20"/>
+          <w:szCs w:val="20"/>
+          <w:bdr w:val="none" w:sz="0" w:space="0" w:color="auto" w:frame="1"/>
+          <w:lang w:val="vi-VN"/>
+        </w:rPr>
+        <w:t>warn</w:t>
+      </w:r>
+      <w:r>
+        <w:rPr>
+          <w:rFonts w:ascii="Consolas" w:eastAsia="Times New Roman" w:hAnsi="Consolas" w:cs="Times New Roman"/>
+          <w:color w:val="999999"/>
+          <w:sz w:val="20"/>
+          <w:szCs w:val="20"/>
+          <w:bdr w:val="none" w:sz="0" w:space="0" w:color="auto" w:frame="1"/>
+          <w:lang w:val="vi-VN"/>
+        </w:rPr>
+        <w:t>(</w:t>
+      </w:r>
+      <w:r>
+        <w:rPr>
+          <w:rFonts w:ascii="Consolas" w:eastAsia="Times New Roman" w:hAnsi="Consolas" w:cs="Times New Roman"/>
+          <w:color w:val="2F9C0A"/>
+          <w:sz w:val="20"/>
+          <w:szCs w:val="20"/>
+          <w:bdr w:val="none" w:sz="0" w:space="0" w:color="auto" w:frame="1"/>
+          <w:lang w:val="vi-VN"/>
+        </w:rPr>
+        <w:t>'error'</w:t>
+      </w:r>
+      <w:r>
+        <w:rPr>
+          <w:rFonts w:ascii="Consolas" w:eastAsia="Times New Roman" w:hAnsi="Consolas" w:cs="Times New Roman"/>
+          <w:color w:val="999999"/>
+          <w:sz w:val="20"/>
+          <w:szCs w:val="20"/>
+          <w:bdr w:val="none" w:sz="0" w:space="0" w:color="auto" w:frame="1"/>
+          <w:lang w:val="vi-VN"/>
+        </w:rPr>
+        <w:t>);</w:t>
+      </w:r>
+    </w:p>
+    <w:p>
+      <w:pPr>
+        <w:pStyle w:val="ListParagraph"/>
+        <w:spacing w:after="0" w:line="276" w:lineRule="auto"/>
+        <w:ind w:left="1080"/>
+        <w:rPr>
+          <w:rFonts w:ascii="Consolas" w:eastAsia="Times New Roman" w:hAnsi="Consolas" w:cs="Times New Roman"/>
+          <w:color w:val="005068"/>
+          <w:sz w:val="20"/>
+          <w:szCs w:val="20"/>
+          <w:lang w:val="vi-VN"/>
+        </w:rPr>
+      </w:pPr>
+      <w:r>
+        <w:rPr>
+          <w:rFonts w:ascii="Consolas" w:eastAsia="Times New Roman" w:hAnsi="Consolas" w:cs="Times New Roman"/>
+          <w:color w:val="005068"/>
+          <w:sz w:val="20"/>
+          <w:szCs w:val="20"/>
+          <w:lang w:val="vi-VN"/>
+        </w:rPr>
+        <w:t xml:space="preserve">  </w:t>
+      </w:r>
+      <w:r>
+        <w:rPr>
+          <w:rFonts w:ascii="Consolas" w:eastAsia="Times New Roman" w:hAnsi="Consolas" w:cs="Times New Roman"/>
+          <w:color w:val="999999"/>
+          <w:sz w:val="20"/>
+          <w:szCs w:val="20"/>
+          <w:bdr w:val="none" w:sz="0" w:space="0" w:color="auto" w:frame="1"/>
+          <w:lang w:val="vi-VN"/>
+        </w:rPr>
+        <w:t>}</w:t>
+      </w:r>
+    </w:p>
+    <w:p>
+      <w:pPr>
+        <w:pStyle w:val="ListParagraph"/>
+        <w:spacing w:after="0" w:line="276" w:lineRule="auto"/>
+        <w:ind w:left="1080"/>
+        <w:rPr>
+          <w:rFonts w:ascii="Consolas" w:eastAsia="Times New Roman" w:hAnsi="Consolas" w:cs="Times New Roman"/>
+          <w:color w:val="005068"/>
+          <w:sz w:val="20"/>
+          <w:szCs w:val="20"/>
+          <w:lang w:val="vi-VN"/>
+        </w:rPr>
+      </w:pPr>
+      <w:r>
+        <w:rPr>
+          <w:rFonts w:ascii="Consolas" w:eastAsia="Times New Roman" w:hAnsi="Consolas" w:cs="Times New Roman"/>
+          <w:color w:val="999999"/>
+          <w:sz w:val="20"/>
+          <w:szCs w:val="20"/>
+          <w:bdr w:val="none" w:sz="0" w:space="0" w:color="auto" w:frame="1"/>
+          <w:lang w:val="vi-VN"/>
+        </w:rPr>
+        <w:lastRenderedPageBreak/>
+        <w:t>};</w:t>
+      </w:r>
+    </w:p>
+    <w:p>
+      <w:pPr>
+        <w:pStyle w:val="ListParagraph"/>
+        <w:spacing w:after="0" w:line="276" w:lineRule="auto"/>
+        <w:ind w:left="1080"/>
+        <w:rPr>
+          <w:rFonts w:ascii="Consolas" w:eastAsia="Times New Roman" w:hAnsi="Consolas" w:cs="Times New Roman"/>
+          <w:color w:val="005068"/>
+          <w:sz w:val="20"/>
+          <w:szCs w:val="20"/>
+          <w:lang w:val="vi-VN"/>
+        </w:rPr>
+      </w:pPr>
+      <w:r>
+        <w:rPr>
+          <w:rFonts w:ascii="Consolas" w:eastAsia="Times New Roman" w:hAnsi="Consolas" w:cs="Times New Roman"/>
+          <w:color w:val="005068"/>
+          <w:sz w:val="20"/>
+          <w:szCs w:val="20"/>
+          <w:lang w:val="vi-VN"/>
+        </w:rPr>
+        <w:t>request</w:t>
+      </w:r>
+      <w:r>
+        <w:rPr>
+          <w:rFonts w:ascii="Consolas" w:eastAsia="Times New Roman" w:hAnsi="Consolas" w:cs="Times New Roman"/>
+          <w:color w:val="999999"/>
+          <w:sz w:val="20"/>
+          <w:szCs w:val="20"/>
+          <w:bdr w:val="none" w:sz="0" w:space="0" w:color="auto" w:frame="1"/>
+          <w:lang w:val="vi-VN"/>
+        </w:rPr>
+        <w:t>.</w:t>
+      </w:r>
+      <w:r>
+        <w:rPr>
+          <w:rFonts w:ascii="Consolas" w:eastAsia="Times New Roman" w:hAnsi="Consolas" w:cs="Times New Roman"/>
+          <w:color w:val="DD4A68"/>
+          <w:sz w:val="20"/>
+          <w:szCs w:val="20"/>
+          <w:bdr w:val="none" w:sz="0" w:space="0" w:color="auto" w:frame="1"/>
+          <w:lang w:val="vi-VN"/>
+        </w:rPr>
+        <w:t>open</w:t>
+      </w:r>
+      <w:r>
+        <w:rPr>
+          <w:rFonts w:ascii="Consolas" w:eastAsia="Times New Roman" w:hAnsi="Consolas" w:cs="Times New Roman"/>
+          <w:color w:val="999999"/>
+          <w:sz w:val="20"/>
+          <w:szCs w:val="20"/>
+          <w:bdr w:val="none" w:sz="0" w:space="0" w:color="auto" w:frame="1"/>
+          <w:lang w:val="vi-VN"/>
+        </w:rPr>
+        <w:t>(</w:t>
+      </w:r>
+      <w:r>
+        <w:rPr>
+          <w:rFonts w:ascii="Consolas" w:eastAsia="Times New Roman" w:hAnsi="Consolas" w:cs="Times New Roman"/>
+          <w:color w:val="2F9C0A"/>
+          <w:sz w:val="20"/>
+          <w:szCs w:val="20"/>
+          <w:bdr w:val="none" w:sz="0" w:space="0" w:color="auto" w:frame="1"/>
+          <w:lang w:val="vi-VN"/>
+        </w:rPr>
+        <w:t>'GET'</w:t>
+      </w:r>
+      <w:r>
+        <w:rPr>
+          <w:rFonts w:ascii="Consolas" w:eastAsia="Times New Roman" w:hAnsi="Consolas" w:cs="Times New Roman"/>
+          <w:color w:val="999999"/>
+          <w:sz w:val="20"/>
+          <w:szCs w:val="20"/>
+          <w:bdr w:val="none" w:sz="0" w:space="0" w:color="auto" w:frame="1"/>
+          <w:lang w:val="vi-VN"/>
+        </w:rPr>
+        <w:t>,</w:t>
+      </w:r>
+      <w:r>
+        <w:rPr>
+          <w:rFonts w:ascii="Consolas" w:eastAsia="Times New Roman" w:hAnsi="Consolas" w:cs="Times New Roman"/>
+          <w:color w:val="005068"/>
+          <w:sz w:val="20"/>
+          <w:szCs w:val="20"/>
+          <w:lang w:val="vi-VN"/>
+        </w:rPr>
+        <w:t xml:space="preserve"> </w:t>
+      </w:r>
+      <w:r>
+        <w:rPr>
+          <w:rFonts w:ascii="Consolas" w:eastAsia="Times New Roman" w:hAnsi="Consolas" w:cs="Times New Roman"/>
+          <w:color w:val="2F9C0A"/>
+          <w:sz w:val="20"/>
+          <w:szCs w:val="20"/>
+          <w:bdr w:val="none" w:sz="0" w:space="0" w:color="auto" w:frame="1"/>
+          <w:lang w:val="vi-VN"/>
+        </w:rPr>
+        <w:t>'https://mywebsite.com/endpoint/'</w:t>
+      </w:r>
+      <w:r>
+        <w:rPr>
+          <w:rFonts w:ascii="Consolas" w:eastAsia="Times New Roman" w:hAnsi="Consolas" w:cs="Times New Roman"/>
+          <w:color w:val="999999"/>
+          <w:sz w:val="20"/>
+          <w:szCs w:val="20"/>
+          <w:bdr w:val="none" w:sz="0" w:space="0" w:color="auto" w:frame="1"/>
+          <w:lang w:val="vi-VN"/>
+        </w:rPr>
+        <w:t>);</w:t>
+      </w:r>
+    </w:p>
+    <w:p>
+      <w:pPr>
+        <w:pStyle w:val="ListParagraph"/>
+        <w:spacing w:line="276" w:lineRule="auto"/>
+        <w:ind w:left="1080"/>
+        <w:rPr>
+          <w:rFonts w:ascii="Times New Roman" w:hAnsi="Times New Roman" w:cs="Times New Roman"/>
+          <w:sz w:val="24"/>
+          <w:szCs w:val="24"/>
+          <w:lang w:val="vi-VN"/>
+        </w:rPr>
+      </w:pPr>
+      <w:r>
+        <w:rPr>
+          <w:rFonts w:ascii="Consolas" w:eastAsia="Times New Roman" w:hAnsi="Consolas" w:cs="Times New Roman"/>
+          <w:color w:val="005068"/>
+          <w:sz w:val="20"/>
+          <w:szCs w:val="20"/>
+          <w:lang w:val="vi-VN"/>
+        </w:rPr>
+        <w:t>request</w:t>
+      </w:r>
+      <w:r>
+        <w:rPr>
+          <w:rFonts w:ascii="Consolas" w:eastAsia="Times New Roman" w:hAnsi="Consolas" w:cs="Times New Roman"/>
+          <w:color w:val="999999"/>
+          <w:sz w:val="20"/>
+          <w:szCs w:val="20"/>
+          <w:bdr w:val="none" w:sz="0" w:space="0" w:color="auto" w:frame="1"/>
+          <w:lang w:val="vi-VN"/>
+        </w:rPr>
+        <w:t>.</w:t>
+      </w:r>
+      <w:r>
+        <w:rPr>
+          <w:rFonts w:ascii="Consolas" w:eastAsia="Times New Roman" w:hAnsi="Consolas" w:cs="Times New Roman"/>
+          <w:color w:val="DD4A68"/>
+          <w:sz w:val="20"/>
+          <w:szCs w:val="20"/>
+          <w:bdr w:val="none" w:sz="0" w:space="0" w:color="auto" w:frame="1"/>
+          <w:lang w:val="vi-VN"/>
+        </w:rPr>
+        <w:t>send</w:t>
+      </w:r>
+      <w:r>
+        <w:rPr>
+          <w:rFonts w:ascii="Consolas" w:eastAsia="Times New Roman" w:hAnsi="Consolas" w:cs="Times New Roman"/>
+          <w:color w:val="999999"/>
+          <w:sz w:val="20"/>
+          <w:szCs w:val="20"/>
+          <w:bdr w:val="none" w:sz="0" w:space="0" w:color="auto" w:frame="1"/>
+          <w:lang w:val="vi-VN"/>
+        </w:rPr>
+        <w:t>();</w:t>
+      </w:r>
+    </w:p>
+    <w:p>
+      <w:pPr>
+        <w:spacing w:line="276" w:lineRule="auto"/>
+        <w:ind w:firstLine="720"/>
+        <w:rPr>
+          <w:rFonts w:ascii="Times New Roman" w:hAnsi="Times New Roman" w:cs="Times New Roman"/>
+          <w:b/>
+          <w:sz w:val="24"/>
+          <w:szCs w:val="24"/>
+          <w:lang w:val="vi-VN"/>
+        </w:rPr>
+      </w:pPr>
+      <w:r>
+        <w:rPr>
+          <w:rFonts w:ascii="Times New Roman" w:hAnsi="Times New Roman" w:cs="Times New Roman"/>
+          <w:b/>
+          <w:sz w:val="24"/>
+          <w:szCs w:val="24"/>
+          <w:lang w:val="vi-VN"/>
+        </w:rPr>
+        <w:t>WebSocket Support</w:t>
+      </w:r>
+    </w:p>
+    <w:p>
+      <w:pPr>
+        <w:pStyle w:val="ListParagraph"/>
+        <w:numPr>
+          <w:ilvl w:val="0"/>
+          <w:numId w:val="2"/>
+        </w:numPr>
+        <w:spacing w:line="276" w:lineRule="auto"/>
+        <w:rPr>
+          <w:rFonts w:ascii="Times New Roman" w:hAnsi="Times New Roman" w:cs="Times New Roman"/>
+          <w:sz w:val="24"/>
+          <w:szCs w:val="24"/>
+          <w:lang w:val="vi-VN"/>
+        </w:rPr>
+      </w:pPr>
+      <w:r>
+        <w:rPr>
+          <w:rFonts w:ascii="Times New Roman" w:hAnsi="Times New Roman" w:cs="Times New Roman"/>
+          <w:sz w:val="24"/>
+          <w:szCs w:val="24"/>
+          <w:lang w:val="vi-VN"/>
+        </w:rPr>
+        <w:t>React Native cũng hỗ trợ WebSockets , một giao thức cung cấp các kênh liên lạc song công hoàn toàn qua một kết nối TCP.</w:t>
+      </w:r>
+      <w:bookmarkStart w:id="0" w:name="_GoBack"/>
+      <w:bookmarkEnd w:id="0"/>
+    </w:p>
+    <w:p>
+      <w:pPr>
+        <w:pStyle w:val="ListParagraph"/>
+        <w:spacing w:line="276" w:lineRule="auto"/>
+        <w:ind w:left="1080"/>
+        <w:rPr>
+          <w:rFonts w:ascii="Times New Roman" w:hAnsi="Times New Roman" w:cs="Times New Roman"/>
+          <w:sz w:val="24"/>
+          <w:szCs w:val="24"/>
+          <w:lang w:val="vi-VN"/>
+        </w:rPr>
+      </w:pPr>
+    </w:p>
+    <w:p>
+      <w:pPr>
+        <w:pStyle w:val="ListParagraph"/>
+        <w:spacing w:after="0" w:line="276" w:lineRule="auto"/>
+        <w:ind w:left="1080"/>
+        <w:rPr>
+          <w:rFonts w:ascii="Consolas" w:eastAsia="Times New Roman" w:hAnsi="Consolas" w:cs="Times New Roman"/>
+          <w:color w:val="005068"/>
+          <w:sz w:val="20"/>
+          <w:szCs w:val="20"/>
+          <w:lang w:val="vi-VN"/>
+        </w:rPr>
+      </w:pPr>
+      <w:r>
+        <w:rPr>
+          <w:rFonts w:ascii="Consolas" w:eastAsia="Times New Roman" w:hAnsi="Consolas" w:cs="Times New Roman"/>
+          <w:color w:val="1990B8"/>
+          <w:sz w:val="20"/>
+          <w:szCs w:val="20"/>
+          <w:bdr w:val="none" w:sz="0" w:space="0" w:color="auto" w:frame="1"/>
+          <w:lang w:val="vi-VN"/>
+        </w:rPr>
+        <w:t>var</w:t>
+      </w:r>
+      <w:r>
+        <w:rPr>
+          <w:rFonts w:ascii="Consolas" w:eastAsia="Times New Roman" w:hAnsi="Consolas" w:cs="Times New Roman"/>
+          <w:color w:val="005068"/>
+          <w:sz w:val="20"/>
+          <w:szCs w:val="20"/>
+          <w:lang w:val="vi-VN"/>
+        </w:rPr>
+        <w:t xml:space="preserve"> ws </w:t>
+      </w:r>
+      <w:r>
+        <w:rPr>
+          <w:rFonts w:ascii="Consolas" w:eastAsia="Times New Roman" w:hAnsi="Consolas" w:cs="Times New Roman"/>
+          <w:color w:val="9A6E3A"/>
+          <w:sz w:val="20"/>
+          <w:szCs w:val="20"/>
+          <w:bdr w:val="none" w:sz="0" w:space="0" w:color="auto" w:frame="1"/>
+          <w:lang w:val="vi-VN"/>
+        </w:rPr>
+        <w:t>=</w:t>
+      </w:r>
+      <w:r>
+        <w:rPr>
+          <w:rFonts w:ascii="Consolas" w:eastAsia="Times New Roman" w:hAnsi="Consolas" w:cs="Times New Roman"/>
+          <w:color w:val="005068"/>
+          <w:sz w:val="20"/>
+          <w:szCs w:val="20"/>
+          <w:lang w:val="vi-VN"/>
+        </w:rPr>
+        <w:t xml:space="preserve"> </w:t>
+      </w:r>
+      <w:r>
+        <w:rPr>
+          <w:rFonts w:ascii="Consolas" w:eastAsia="Times New Roman" w:hAnsi="Consolas" w:cs="Times New Roman"/>
+          <w:color w:val="1990B8"/>
+          <w:sz w:val="20"/>
+          <w:szCs w:val="20"/>
+          <w:bdr w:val="none" w:sz="0" w:space="0" w:color="auto" w:frame="1"/>
+          <w:lang w:val="vi-VN"/>
+        </w:rPr>
+        <w:t>new</w:t>
+      </w:r>
+      <w:r>
+        <w:rPr>
+          <w:rFonts w:ascii="Consolas" w:eastAsia="Times New Roman" w:hAnsi="Consolas" w:cs="Times New Roman"/>
+          <w:color w:val="005068"/>
+          <w:sz w:val="20"/>
+          <w:szCs w:val="20"/>
+          <w:lang w:val="vi-VN"/>
+        </w:rPr>
+        <w:t xml:space="preserve"> </w:t>
+      </w:r>
+      <w:r>
+        <w:rPr>
+          <w:rFonts w:ascii="Consolas" w:eastAsia="Times New Roman" w:hAnsi="Consolas" w:cs="Times New Roman"/>
+          <w:color w:val="DD4A68"/>
+          <w:sz w:val="20"/>
+          <w:szCs w:val="20"/>
+          <w:bdr w:val="none" w:sz="0" w:space="0" w:color="auto" w:frame="1"/>
+          <w:lang w:val="vi-VN"/>
+        </w:rPr>
+        <w:t>WebSocket</w:t>
+      </w:r>
+      <w:r>
+        <w:rPr>
+          <w:rFonts w:ascii="Consolas" w:eastAsia="Times New Roman" w:hAnsi="Consolas" w:cs="Times New Roman"/>
+          <w:color w:val="999999"/>
+          <w:sz w:val="20"/>
+          <w:szCs w:val="20"/>
+          <w:bdr w:val="none" w:sz="0" w:space="0" w:color="auto" w:frame="1"/>
+          <w:lang w:val="vi-VN"/>
+        </w:rPr>
+        <w:t>(</w:t>
+      </w:r>
+      <w:r>
+        <w:rPr>
+          <w:rFonts w:ascii="Consolas" w:eastAsia="Times New Roman" w:hAnsi="Consolas" w:cs="Times New Roman"/>
+          <w:color w:val="2F9C0A"/>
+          <w:sz w:val="20"/>
+          <w:szCs w:val="20"/>
+          <w:bdr w:val="none" w:sz="0" w:space="0" w:color="auto" w:frame="1"/>
+          <w:lang w:val="vi-VN"/>
+        </w:rPr>
+        <w:t>'ws://host.com/path'</w:t>
+      </w:r>
+      <w:r>
+        <w:rPr>
+          <w:rFonts w:ascii="Consolas" w:eastAsia="Times New Roman" w:hAnsi="Consolas" w:cs="Times New Roman"/>
+          <w:color w:val="999999"/>
+          <w:sz w:val="20"/>
+          <w:szCs w:val="20"/>
+          <w:bdr w:val="none" w:sz="0" w:space="0" w:color="auto" w:frame="1"/>
+          <w:lang w:val="vi-VN"/>
+        </w:rPr>
+        <w:t>);</w:t>
+      </w:r>
+    </w:p>
+    <w:p>
+      <w:pPr>
+        <w:pStyle w:val="ListParagraph"/>
+        <w:spacing w:after="0" w:line="276" w:lineRule="auto"/>
+        <w:ind w:left="1080"/>
+        <w:rPr>
+          <w:rFonts w:ascii="Consolas" w:eastAsia="Times New Roman" w:hAnsi="Consolas" w:cs="Times New Roman"/>
+          <w:color w:val="005068"/>
+          <w:sz w:val="20"/>
+          <w:szCs w:val="20"/>
+          <w:lang w:val="vi-VN"/>
+        </w:rPr>
+      </w:pPr>
+    </w:p>
+    <w:p>
+      <w:pPr>
+        <w:pStyle w:val="ListParagraph"/>
+        <w:spacing w:after="0" w:line="276" w:lineRule="auto"/>
+        <w:ind w:left="1080"/>
+        <w:rPr>
+          <w:rFonts w:ascii="Consolas" w:eastAsia="Times New Roman" w:hAnsi="Consolas" w:cs="Times New Roman"/>
+          <w:color w:val="005068"/>
+          <w:sz w:val="20"/>
+          <w:szCs w:val="20"/>
+          <w:lang w:val="vi-VN"/>
+        </w:rPr>
+      </w:pPr>
+      <w:r>
+        <w:rPr>
+          <w:rFonts w:ascii="Consolas" w:eastAsia="Times New Roman" w:hAnsi="Consolas" w:cs="Times New Roman"/>
+          <w:color w:val="005068"/>
+          <w:sz w:val="20"/>
+          <w:szCs w:val="20"/>
+          <w:lang w:val="vi-VN"/>
+        </w:rPr>
+        <w:t>ws</w:t>
+      </w:r>
+      <w:r>
+        <w:rPr>
+          <w:rFonts w:ascii="Consolas" w:eastAsia="Times New Roman" w:hAnsi="Consolas" w:cs="Times New Roman"/>
+          <w:color w:val="999999"/>
+          <w:sz w:val="20"/>
+          <w:szCs w:val="20"/>
+          <w:bdr w:val="none" w:sz="0" w:space="0" w:color="auto" w:frame="1"/>
+          <w:lang w:val="vi-VN"/>
+        </w:rPr>
+        <w:t>.</w:t>
+      </w:r>
+      <w:r>
+        <w:rPr>
+          <w:rFonts w:ascii="Consolas" w:eastAsia="Times New Roman" w:hAnsi="Consolas" w:cs="Times New Roman"/>
+          <w:color w:val="DD4A68"/>
+          <w:sz w:val="20"/>
+          <w:szCs w:val="20"/>
+          <w:bdr w:val="none" w:sz="0" w:space="0" w:color="auto" w:frame="1"/>
+          <w:lang w:val="vi-VN"/>
+        </w:rPr>
+        <w:t>onopen</w:t>
+      </w:r>
+      <w:r>
+        <w:rPr>
+          <w:rFonts w:ascii="Consolas" w:eastAsia="Times New Roman" w:hAnsi="Consolas" w:cs="Times New Roman"/>
+          <w:color w:val="005068"/>
+          <w:sz w:val="20"/>
+          <w:szCs w:val="20"/>
+          <w:lang w:val="vi-VN"/>
+        </w:rPr>
+        <w:t xml:space="preserve"> </w:t>
+      </w:r>
+      <w:r>
+        <w:rPr>
+          <w:rFonts w:ascii="Consolas" w:eastAsia="Times New Roman" w:hAnsi="Consolas" w:cs="Times New Roman"/>
+          <w:color w:val="9A6E3A"/>
+          <w:sz w:val="20"/>
+          <w:szCs w:val="20"/>
+          <w:bdr w:val="none" w:sz="0" w:space="0" w:color="auto" w:frame="1"/>
+          <w:lang w:val="vi-VN"/>
+        </w:rPr>
+        <w:t>=</w:t>
+      </w:r>
+      <w:r>
+        <w:rPr>
+          <w:rFonts w:ascii="Consolas" w:eastAsia="Times New Roman" w:hAnsi="Consolas" w:cs="Times New Roman"/>
+          <w:color w:val="005068"/>
+          <w:sz w:val="20"/>
+          <w:szCs w:val="20"/>
+          <w:lang w:val="vi-VN"/>
+        </w:rPr>
+        <w:t xml:space="preserve"> </w:t>
+      </w:r>
+      <w:r>
+        <w:rPr>
+          <w:rFonts w:ascii="Consolas" w:eastAsia="Times New Roman" w:hAnsi="Consolas" w:cs="Times New Roman"/>
+          <w:color w:val="999999"/>
+          <w:sz w:val="20"/>
+          <w:szCs w:val="20"/>
+          <w:bdr w:val="none" w:sz="0" w:space="0" w:color="auto" w:frame="1"/>
+          <w:lang w:val="vi-VN"/>
+        </w:rPr>
+        <w:t>()</w:t>
+      </w:r>
+      <w:r>
+        <w:rPr>
+          <w:rFonts w:ascii="Consolas" w:eastAsia="Times New Roman" w:hAnsi="Consolas" w:cs="Times New Roman"/>
+          <w:color w:val="005068"/>
+          <w:sz w:val="20"/>
+          <w:szCs w:val="20"/>
+          <w:lang w:val="vi-VN"/>
+        </w:rPr>
+        <w:t xml:space="preserve"> </w:t>
+      </w:r>
+      <w:r>
+        <w:rPr>
+          <w:rFonts w:ascii="Consolas" w:eastAsia="Times New Roman" w:hAnsi="Consolas" w:cs="Times New Roman"/>
+          <w:color w:val="9A6E3A"/>
+          <w:sz w:val="20"/>
+          <w:szCs w:val="20"/>
+          <w:bdr w:val="none" w:sz="0" w:space="0" w:color="auto" w:frame="1"/>
+          <w:lang w:val="vi-VN"/>
+        </w:rPr>
+        <w:t>=&gt;</w:t>
+      </w:r>
+      <w:r>
+        <w:rPr>
+          <w:rFonts w:ascii="Consolas" w:eastAsia="Times New Roman" w:hAnsi="Consolas" w:cs="Times New Roman"/>
+          <w:color w:val="005068"/>
+          <w:sz w:val="20"/>
+          <w:szCs w:val="20"/>
+          <w:lang w:val="vi-VN"/>
+        </w:rPr>
+        <w:t xml:space="preserve"> </w:t>
+      </w:r>
+      <w:r>
+        <w:rPr>
+          <w:rFonts w:ascii="Consolas" w:eastAsia="Times New Roman" w:hAnsi="Consolas" w:cs="Times New Roman"/>
+          <w:color w:val="999999"/>
+          <w:sz w:val="20"/>
+          <w:szCs w:val="20"/>
+          <w:bdr w:val="none" w:sz="0" w:space="0" w:color="auto" w:frame="1"/>
+          <w:lang w:val="vi-VN"/>
+        </w:rPr>
+        <w:t>{</w:t>
+      </w:r>
+    </w:p>
+    <w:p>
+      <w:pPr>
+        <w:pStyle w:val="ListParagraph"/>
+        <w:spacing w:after="0" w:line="276" w:lineRule="auto"/>
+        <w:ind w:left="1080"/>
+        <w:rPr>
+          <w:rFonts w:ascii="Consolas" w:eastAsia="Times New Roman" w:hAnsi="Consolas" w:cs="Times New Roman"/>
+          <w:color w:val="005068"/>
+          <w:sz w:val="20"/>
+          <w:szCs w:val="20"/>
+          <w:lang w:val="vi-VN"/>
+        </w:rPr>
+      </w:pPr>
+      <w:r>
+        <w:rPr>
+          <w:rFonts w:ascii="Consolas" w:eastAsia="Times New Roman" w:hAnsi="Consolas" w:cs="Times New Roman"/>
+          <w:color w:val="005068"/>
+          <w:sz w:val="20"/>
+          <w:szCs w:val="20"/>
+          <w:lang w:val="vi-VN"/>
+        </w:rPr>
+        <w:t xml:space="preserve">  </w:t>
+      </w:r>
+      <w:r>
+        <w:rPr>
+          <w:rFonts w:ascii="Consolas" w:eastAsia="Times New Roman" w:hAnsi="Consolas" w:cs="Times New Roman"/>
+          <w:color w:val="7D8B99"/>
+          <w:sz w:val="20"/>
+          <w:szCs w:val="20"/>
+          <w:bdr w:val="none" w:sz="0" w:space="0" w:color="auto" w:frame="1"/>
+          <w:lang w:val="vi-VN"/>
+        </w:rPr>
+        <w:t>// connection opened</w:t>
+      </w:r>
+    </w:p>
+    <w:p>
+      <w:pPr>
+        <w:pStyle w:val="ListParagraph"/>
+        <w:spacing w:after="0" w:line="276" w:lineRule="auto"/>
+        <w:ind w:left="1080"/>
+        <w:rPr>
+          <w:rFonts w:ascii="Consolas" w:eastAsia="Times New Roman" w:hAnsi="Consolas" w:cs="Times New Roman"/>
+          <w:color w:val="005068"/>
+          <w:sz w:val="20"/>
+          <w:szCs w:val="20"/>
+          <w:lang w:val="vi-VN"/>
+        </w:rPr>
+      </w:pPr>
+      <w:r>
+        <w:rPr>
+          <w:rFonts w:ascii="Consolas" w:eastAsia="Times New Roman" w:hAnsi="Consolas" w:cs="Times New Roman"/>
+          <w:color w:val="005068"/>
+          <w:sz w:val="20"/>
+          <w:szCs w:val="20"/>
+          <w:lang w:val="vi-VN"/>
+        </w:rPr>
+        <w:t xml:space="preserve">  ws</w:t>
+      </w:r>
+      <w:r>
+        <w:rPr>
+          <w:rFonts w:ascii="Consolas" w:eastAsia="Times New Roman" w:hAnsi="Consolas" w:cs="Times New Roman"/>
+          <w:color w:val="999999"/>
+          <w:sz w:val="20"/>
+          <w:szCs w:val="20"/>
+          <w:bdr w:val="none" w:sz="0" w:space="0" w:color="auto" w:frame="1"/>
+          <w:lang w:val="vi-VN"/>
+        </w:rPr>
+        <w:t>.</w:t>
+      </w:r>
+      <w:r>
+        <w:rPr>
+          <w:rFonts w:ascii="Consolas" w:eastAsia="Times New Roman" w:hAnsi="Consolas" w:cs="Times New Roman"/>
+          <w:color w:val="DD4A68"/>
+          <w:sz w:val="20"/>
+          <w:szCs w:val="20"/>
+          <w:bdr w:val="none" w:sz="0" w:space="0" w:color="auto" w:frame="1"/>
+          <w:lang w:val="vi-VN"/>
+        </w:rPr>
+        <w:t>send</w:t>
+      </w:r>
+      <w:r>
+        <w:rPr>
+          <w:rFonts w:ascii="Consolas" w:eastAsia="Times New Roman" w:hAnsi="Consolas" w:cs="Times New Roman"/>
+          <w:color w:val="999999"/>
+          <w:sz w:val="20"/>
+          <w:szCs w:val="20"/>
+          <w:bdr w:val="none" w:sz="0" w:space="0" w:color="auto" w:frame="1"/>
+          <w:lang w:val="vi-VN"/>
+        </w:rPr>
+        <w:t>(</w:t>
+      </w:r>
+      <w:r>
+        <w:rPr>
+          <w:rFonts w:ascii="Consolas" w:eastAsia="Times New Roman" w:hAnsi="Consolas" w:cs="Times New Roman"/>
+          <w:color w:val="2F9C0A"/>
+          <w:sz w:val="20"/>
+          <w:szCs w:val="20"/>
+          <w:bdr w:val="none" w:sz="0" w:space="0" w:color="auto" w:frame="1"/>
+          <w:lang w:val="vi-VN"/>
+        </w:rPr>
+        <w:t>'something'</w:t>
+      </w:r>
+      <w:r>
+        <w:rPr>
+          <w:rFonts w:ascii="Consolas" w:eastAsia="Times New Roman" w:hAnsi="Consolas" w:cs="Times New Roman"/>
+          <w:color w:val="999999"/>
+          <w:sz w:val="20"/>
+          <w:szCs w:val="20"/>
+          <w:bdr w:val="none" w:sz="0" w:space="0" w:color="auto" w:frame="1"/>
+          <w:lang w:val="vi-VN"/>
+        </w:rPr>
+        <w:t>);</w:t>
+      </w:r>
+      <w:r>
+        <w:rPr>
+          <w:rFonts w:ascii="Consolas" w:eastAsia="Times New Roman" w:hAnsi="Consolas" w:cs="Times New Roman"/>
+          <w:color w:val="005068"/>
+          <w:sz w:val="20"/>
+          <w:szCs w:val="20"/>
+          <w:lang w:val="vi-VN"/>
+        </w:rPr>
+        <w:t xml:space="preserve"> </w:t>
+      </w:r>
+      <w:r>
+        <w:rPr>
+          <w:rFonts w:ascii="Consolas" w:eastAsia="Times New Roman" w:hAnsi="Consolas" w:cs="Times New Roman"/>
+          <w:color w:val="7D8B99"/>
+          <w:sz w:val="20"/>
+          <w:szCs w:val="20"/>
+          <w:bdr w:val="none" w:sz="0" w:space="0" w:color="auto" w:frame="1"/>
+          <w:lang w:val="vi-VN"/>
+        </w:rPr>
+        <w:t>// send a message</w:t>
+      </w:r>
+    </w:p>
+    <w:p>
+      <w:pPr>
+        <w:pStyle w:val="ListParagraph"/>
+        <w:spacing w:after="0" w:line="276" w:lineRule="auto"/>
+        <w:ind w:left="1080"/>
+        <w:rPr>
+          <w:rFonts w:ascii="Consolas" w:eastAsia="Times New Roman" w:hAnsi="Consolas" w:cs="Times New Roman"/>
+          <w:color w:val="005068"/>
+          <w:sz w:val="20"/>
+          <w:szCs w:val="20"/>
+          <w:lang w:val="vi-VN"/>
+        </w:rPr>
+      </w:pPr>
+      <w:r>
+        <w:rPr>
+          <w:rFonts w:ascii="Consolas" w:eastAsia="Times New Roman" w:hAnsi="Consolas" w:cs="Times New Roman"/>
+          <w:color w:val="999999"/>
+          <w:sz w:val="20"/>
+          <w:szCs w:val="20"/>
+          <w:bdr w:val="none" w:sz="0" w:space="0" w:color="auto" w:frame="1"/>
+          <w:lang w:val="vi-VN"/>
+        </w:rPr>
+        <w:t>};</w:t>
+      </w:r>
+    </w:p>
+    <w:p>
+      <w:pPr>
+        <w:pStyle w:val="ListParagraph"/>
+        <w:spacing w:after="0" w:line="276" w:lineRule="auto"/>
+        <w:ind w:left="1080"/>
+        <w:rPr>
+          <w:rFonts w:ascii="Consolas" w:eastAsia="Times New Roman" w:hAnsi="Consolas" w:cs="Times New Roman"/>
+          <w:color w:val="005068"/>
+          <w:sz w:val="20"/>
+          <w:szCs w:val="20"/>
+          <w:lang w:val="vi-VN"/>
+        </w:rPr>
+      </w:pPr>
+    </w:p>
+    <w:p>
+      <w:pPr>
+        <w:pStyle w:val="ListParagraph"/>
+        <w:spacing w:after="0" w:line="276" w:lineRule="auto"/>
+        <w:ind w:left="1080"/>
+        <w:rPr>
+          <w:rFonts w:ascii="Consolas" w:eastAsia="Times New Roman" w:hAnsi="Consolas" w:cs="Times New Roman"/>
+          <w:color w:val="005068"/>
+          <w:sz w:val="20"/>
+          <w:szCs w:val="20"/>
+          <w:lang w:val="vi-VN"/>
+        </w:rPr>
+      </w:pPr>
+      <w:r>
+        <w:rPr>
+          <w:rFonts w:ascii="Consolas" w:eastAsia="Times New Roman" w:hAnsi="Consolas" w:cs="Times New Roman"/>
+          <w:color w:val="005068"/>
+          <w:sz w:val="20"/>
+          <w:szCs w:val="20"/>
+          <w:lang w:val="vi-VN"/>
+        </w:rPr>
+        <w:t>ws</w:t>
+      </w:r>
+      <w:r>
+        <w:rPr>
+          <w:rFonts w:ascii="Consolas" w:eastAsia="Times New Roman" w:hAnsi="Consolas" w:cs="Times New Roman"/>
+          <w:color w:val="999999"/>
+          <w:sz w:val="20"/>
+          <w:szCs w:val="20"/>
+          <w:bdr w:val="none" w:sz="0" w:space="0" w:color="auto" w:frame="1"/>
+          <w:lang w:val="vi-VN"/>
+        </w:rPr>
+        <w:t>.</w:t>
+      </w:r>
+      <w:r>
+        <w:rPr>
+          <w:rFonts w:ascii="Consolas" w:eastAsia="Times New Roman" w:hAnsi="Consolas" w:cs="Times New Roman"/>
+          <w:color w:val="DD4A68"/>
+          <w:sz w:val="20"/>
+          <w:szCs w:val="20"/>
+          <w:bdr w:val="none" w:sz="0" w:space="0" w:color="auto" w:frame="1"/>
+          <w:lang w:val="vi-VN"/>
+        </w:rPr>
+        <w:t>onmessage</w:t>
+      </w:r>
+      <w:r>
+        <w:rPr>
+          <w:rFonts w:ascii="Consolas" w:eastAsia="Times New Roman" w:hAnsi="Consolas" w:cs="Times New Roman"/>
+          <w:color w:val="005068"/>
+          <w:sz w:val="20"/>
+          <w:szCs w:val="20"/>
+          <w:lang w:val="vi-VN"/>
+        </w:rPr>
+        <w:t xml:space="preserve"> </w:t>
+      </w:r>
+      <w:r>
+        <w:rPr>
+          <w:rFonts w:ascii="Consolas" w:eastAsia="Times New Roman" w:hAnsi="Consolas" w:cs="Times New Roman"/>
+          <w:color w:val="9A6E3A"/>
+          <w:sz w:val="20"/>
+          <w:szCs w:val="20"/>
+          <w:bdr w:val="none" w:sz="0" w:space="0" w:color="auto" w:frame="1"/>
+          <w:lang w:val="vi-VN"/>
+        </w:rPr>
+        <w:t>=</w:t>
+      </w:r>
+      <w:r>
+        <w:rPr>
+          <w:rFonts w:ascii="Consolas" w:eastAsia="Times New Roman" w:hAnsi="Consolas" w:cs="Times New Roman"/>
+          <w:color w:val="005068"/>
+          <w:sz w:val="20"/>
+          <w:szCs w:val="20"/>
+          <w:lang w:val="vi-VN"/>
+        </w:rPr>
+        <w:t xml:space="preserve"> </w:t>
+      </w:r>
+      <w:r>
+        <w:rPr>
+          <w:rFonts w:ascii="Consolas" w:eastAsia="Times New Roman" w:hAnsi="Consolas" w:cs="Times New Roman"/>
+          <w:color w:val="999999"/>
+          <w:sz w:val="20"/>
+          <w:szCs w:val="20"/>
+          <w:bdr w:val="none" w:sz="0" w:space="0" w:color="auto" w:frame="1"/>
+          <w:lang w:val="vi-VN"/>
+        </w:rPr>
+        <w:t>(</w:t>
+      </w:r>
+      <w:r>
+        <w:rPr>
+          <w:rFonts w:ascii="Consolas" w:eastAsia="Times New Roman" w:hAnsi="Consolas" w:cs="Times New Roman"/>
+          <w:color w:val="005068"/>
+          <w:sz w:val="20"/>
+          <w:szCs w:val="20"/>
+          <w:lang w:val="vi-VN"/>
+        </w:rPr>
+        <w:t>e</w:t>
+      </w:r>
+      <w:r>
+        <w:rPr>
+          <w:rFonts w:ascii="Consolas" w:eastAsia="Times New Roman" w:hAnsi="Consolas" w:cs="Times New Roman"/>
+          <w:color w:val="999999"/>
+          <w:sz w:val="20"/>
+          <w:szCs w:val="20"/>
+          <w:bdr w:val="none" w:sz="0" w:space="0" w:color="auto" w:frame="1"/>
+          <w:lang w:val="vi-VN"/>
+        </w:rPr>
+        <w:t>)</w:t>
+      </w:r>
+      <w:r>
+        <w:rPr>
+          <w:rFonts w:ascii="Consolas" w:eastAsia="Times New Roman" w:hAnsi="Consolas" w:cs="Times New Roman"/>
+          <w:color w:val="005068"/>
+          <w:sz w:val="20"/>
+          <w:szCs w:val="20"/>
+          <w:lang w:val="vi-VN"/>
+        </w:rPr>
+        <w:t xml:space="preserve"> </w:t>
+      </w:r>
+      <w:r>
+        <w:rPr>
+          <w:rFonts w:ascii="Consolas" w:eastAsia="Times New Roman" w:hAnsi="Consolas" w:cs="Times New Roman"/>
+          <w:color w:val="9A6E3A"/>
+          <w:sz w:val="20"/>
+          <w:szCs w:val="20"/>
+          <w:bdr w:val="none" w:sz="0" w:space="0" w:color="auto" w:frame="1"/>
+          <w:lang w:val="vi-VN"/>
+        </w:rPr>
+        <w:t>=&gt;</w:t>
+      </w:r>
+      <w:r>
+        <w:rPr>
+          <w:rFonts w:ascii="Consolas" w:eastAsia="Times New Roman" w:hAnsi="Consolas" w:cs="Times New Roman"/>
+          <w:color w:val="005068"/>
+          <w:sz w:val="20"/>
+          <w:szCs w:val="20"/>
+          <w:lang w:val="vi-VN"/>
+        </w:rPr>
+        <w:t xml:space="preserve"> </w:t>
+      </w:r>
+      <w:r>
+        <w:rPr>
+          <w:rFonts w:ascii="Consolas" w:eastAsia="Times New Roman" w:hAnsi="Consolas" w:cs="Times New Roman"/>
+          <w:color w:val="999999"/>
+          <w:sz w:val="20"/>
+          <w:szCs w:val="20"/>
+          <w:bdr w:val="none" w:sz="0" w:space="0" w:color="auto" w:frame="1"/>
+          <w:lang w:val="vi-VN"/>
+        </w:rPr>
+        <w:t>{</w:t>
+      </w:r>
+    </w:p>
+    <w:p>
+      <w:pPr>
+        <w:pStyle w:val="ListParagraph"/>
+        <w:spacing w:after="0" w:line="276" w:lineRule="auto"/>
+        <w:ind w:left="1080"/>
+        <w:rPr>
+          <w:rFonts w:ascii="Consolas" w:eastAsia="Times New Roman" w:hAnsi="Consolas" w:cs="Times New Roman"/>
+          <w:color w:val="005068"/>
+          <w:sz w:val="20"/>
+          <w:szCs w:val="20"/>
+          <w:lang w:val="vi-VN"/>
+        </w:rPr>
+      </w:pPr>
+      <w:r>
+        <w:rPr>
+          <w:rFonts w:ascii="Consolas" w:eastAsia="Times New Roman" w:hAnsi="Consolas" w:cs="Times New Roman"/>
+          <w:color w:val="005068"/>
+          <w:sz w:val="20"/>
+          <w:szCs w:val="20"/>
+          <w:lang w:val="vi-VN"/>
+        </w:rPr>
+        <w:t xml:space="preserve">  </w:t>
+      </w:r>
+      <w:r>
+        <w:rPr>
+          <w:rFonts w:ascii="Consolas" w:eastAsia="Times New Roman" w:hAnsi="Consolas" w:cs="Times New Roman"/>
+          <w:color w:val="7D8B99"/>
+          <w:sz w:val="20"/>
+          <w:szCs w:val="20"/>
+          <w:bdr w:val="none" w:sz="0" w:space="0" w:color="auto" w:frame="1"/>
+          <w:lang w:val="vi-VN"/>
+        </w:rPr>
+        <w:t>// a message was received</w:t>
+      </w:r>
+    </w:p>
+    <w:p>
+      <w:pPr>
+        <w:pStyle w:val="ListParagraph"/>
+        <w:spacing w:after="0" w:line="276" w:lineRule="auto"/>
+        <w:ind w:left="1080"/>
+        <w:rPr>
+          <w:rFonts w:ascii="Consolas" w:eastAsia="Times New Roman" w:hAnsi="Consolas" w:cs="Times New Roman"/>
+          <w:color w:val="005068"/>
+          <w:sz w:val="20"/>
+          <w:szCs w:val="20"/>
+          <w:lang w:val="vi-VN"/>
+        </w:rPr>
+      </w:pPr>
+      <w:r>
+        <w:rPr>
+          <w:rFonts w:ascii="Consolas" w:eastAsia="Times New Roman" w:hAnsi="Consolas" w:cs="Times New Roman"/>
+          <w:color w:val="005068"/>
+          <w:sz w:val="20"/>
+          <w:szCs w:val="20"/>
+          <w:lang w:val="vi-VN"/>
+        </w:rPr>
+        <w:t xml:space="preserve">  console</w:t>
+      </w:r>
+      <w:r>
+        <w:rPr>
+          <w:rFonts w:ascii="Consolas" w:eastAsia="Times New Roman" w:hAnsi="Consolas" w:cs="Times New Roman"/>
+          <w:color w:val="999999"/>
+          <w:sz w:val="20"/>
+          <w:szCs w:val="20"/>
+          <w:bdr w:val="none" w:sz="0" w:space="0" w:color="auto" w:frame="1"/>
+          <w:lang w:val="vi-VN"/>
+        </w:rPr>
+        <w:t>.</w:t>
+      </w:r>
+      <w:r>
+        <w:rPr>
+          <w:rFonts w:ascii="Consolas" w:eastAsia="Times New Roman" w:hAnsi="Consolas" w:cs="Times New Roman"/>
+          <w:color w:val="DD4A68"/>
+          <w:sz w:val="20"/>
+          <w:szCs w:val="20"/>
+          <w:bdr w:val="none" w:sz="0" w:space="0" w:color="auto" w:frame="1"/>
+          <w:lang w:val="vi-VN"/>
+        </w:rPr>
+        <w:t>log</w:t>
+      </w:r>
+      <w:r>
+        <w:rPr>
+          <w:rFonts w:ascii="Consolas" w:eastAsia="Times New Roman" w:hAnsi="Consolas" w:cs="Times New Roman"/>
+          <w:color w:val="999999"/>
+          <w:sz w:val="20"/>
+          <w:szCs w:val="20"/>
+          <w:bdr w:val="none" w:sz="0" w:space="0" w:color="auto" w:frame="1"/>
+          <w:lang w:val="vi-VN"/>
+        </w:rPr>
+        <w:t>(</w:t>
+      </w:r>
+      <w:r>
+        <w:rPr>
+          <w:rFonts w:ascii="Consolas" w:eastAsia="Times New Roman" w:hAnsi="Consolas" w:cs="Times New Roman"/>
+          <w:color w:val="005068"/>
+          <w:sz w:val="20"/>
+          <w:szCs w:val="20"/>
+          <w:lang w:val="vi-VN"/>
+        </w:rPr>
+        <w:t>e</w:t>
+      </w:r>
+      <w:r>
+        <w:rPr>
+          <w:rFonts w:ascii="Consolas" w:eastAsia="Times New Roman" w:hAnsi="Consolas" w:cs="Times New Roman"/>
+          <w:color w:val="999999"/>
+          <w:sz w:val="20"/>
+          <w:szCs w:val="20"/>
+          <w:bdr w:val="none" w:sz="0" w:space="0" w:color="auto" w:frame="1"/>
+          <w:lang w:val="vi-VN"/>
+        </w:rPr>
+        <w:t>.</w:t>
+      </w:r>
+      <w:r>
+        <w:rPr>
+          <w:rFonts w:ascii="Consolas" w:eastAsia="Times New Roman" w:hAnsi="Consolas" w:cs="Times New Roman"/>
+          <w:color w:val="005068"/>
+          <w:sz w:val="20"/>
+          <w:szCs w:val="20"/>
+          <w:lang w:val="vi-VN"/>
+        </w:rPr>
+        <w:t>data</w:t>
+      </w:r>
+      <w:r>
+        <w:rPr>
+          <w:rFonts w:ascii="Consolas" w:eastAsia="Times New Roman" w:hAnsi="Consolas" w:cs="Times New Roman"/>
+          <w:color w:val="999999"/>
+          <w:sz w:val="20"/>
+          <w:szCs w:val="20"/>
+          <w:bdr w:val="none" w:sz="0" w:space="0" w:color="auto" w:frame="1"/>
+          <w:lang w:val="vi-VN"/>
+        </w:rPr>
+        <w:t>);</w:t>
+      </w:r>
+    </w:p>
+    <w:p>
+      <w:pPr>
+        <w:pStyle w:val="ListParagraph"/>
+        <w:spacing w:after="0" w:line="276" w:lineRule="auto"/>
+        <w:ind w:left="1080"/>
+        <w:rPr>
+          <w:rFonts w:ascii="Consolas" w:eastAsia="Times New Roman" w:hAnsi="Consolas" w:cs="Times New Roman"/>
+          <w:color w:val="005068"/>
+          <w:sz w:val="20"/>
+          <w:szCs w:val="20"/>
+          <w:lang w:val="vi-VN"/>
+        </w:rPr>
+      </w:pPr>
+      <w:r>
+        <w:rPr>
+          <w:rFonts w:ascii="Consolas" w:eastAsia="Times New Roman" w:hAnsi="Consolas" w:cs="Times New Roman"/>
+          <w:color w:val="999999"/>
+          <w:sz w:val="20"/>
+          <w:szCs w:val="20"/>
+          <w:bdr w:val="none" w:sz="0" w:space="0" w:color="auto" w:frame="1"/>
+          <w:lang w:val="vi-VN"/>
+        </w:rPr>
+        <w:t>};</w:t>
+      </w:r>
+    </w:p>
+    <w:p>
+      <w:pPr>
+        <w:pStyle w:val="ListParagraph"/>
+        <w:spacing w:after="0" w:line="276" w:lineRule="auto"/>
+        <w:ind w:left="1080"/>
+        <w:rPr>
+          <w:rFonts w:ascii="Consolas" w:eastAsia="Times New Roman" w:hAnsi="Consolas" w:cs="Times New Roman"/>
+          <w:color w:val="005068"/>
+          <w:sz w:val="20"/>
+          <w:szCs w:val="20"/>
+          <w:lang w:val="vi-VN"/>
+        </w:rPr>
+      </w:pPr>
+    </w:p>
+    <w:p>
+      <w:pPr>
+        <w:pStyle w:val="ListParagraph"/>
+        <w:spacing w:after="0" w:line="276" w:lineRule="auto"/>
+        <w:ind w:left="1080"/>
+        <w:rPr>
+          <w:rFonts w:ascii="Consolas" w:eastAsia="Times New Roman" w:hAnsi="Consolas" w:cs="Times New Roman"/>
+          <w:color w:val="005068"/>
+          <w:sz w:val="20"/>
+          <w:szCs w:val="20"/>
+          <w:lang w:val="vi-VN"/>
+        </w:rPr>
+      </w:pPr>
+      <w:r>
+        <w:rPr>
+          <w:rFonts w:ascii="Consolas" w:eastAsia="Times New Roman" w:hAnsi="Consolas" w:cs="Times New Roman"/>
+          <w:color w:val="005068"/>
+          <w:sz w:val="20"/>
+          <w:szCs w:val="20"/>
+          <w:lang w:val="vi-VN"/>
+        </w:rPr>
+        <w:t>ws</w:t>
+      </w:r>
+      <w:r>
+        <w:rPr>
+          <w:rFonts w:ascii="Consolas" w:eastAsia="Times New Roman" w:hAnsi="Consolas" w:cs="Times New Roman"/>
+          <w:color w:val="999999"/>
+          <w:sz w:val="20"/>
+          <w:szCs w:val="20"/>
+          <w:bdr w:val="none" w:sz="0" w:space="0" w:color="auto" w:frame="1"/>
+          <w:lang w:val="vi-VN"/>
+        </w:rPr>
+        <w:t>.</w:t>
+      </w:r>
+      <w:r>
+        <w:rPr>
+          <w:rFonts w:ascii="Consolas" w:eastAsia="Times New Roman" w:hAnsi="Consolas" w:cs="Times New Roman"/>
+          <w:color w:val="DD4A68"/>
+          <w:sz w:val="20"/>
+          <w:szCs w:val="20"/>
+          <w:bdr w:val="none" w:sz="0" w:space="0" w:color="auto" w:frame="1"/>
+          <w:lang w:val="vi-VN"/>
+        </w:rPr>
+        <w:t>onerror</w:t>
+      </w:r>
+      <w:r>
+        <w:rPr>
+          <w:rFonts w:ascii="Consolas" w:eastAsia="Times New Roman" w:hAnsi="Consolas" w:cs="Times New Roman"/>
+          <w:color w:val="005068"/>
+          <w:sz w:val="20"/>
+          <w:szCs w:val="20"/>
+          <w:lang w:val="vi-VN"/>
+        </w:rPr>
+        <w:t xml:space="preserve"> </w:t>
+      </w:r>
+      <w:r>
+        <w:rPr>
+          <w:rFonts w:ascii="Consolas" w:eastAsia="Times New Roman" w:hAnsi="Consolas" w:cs="Times New Roman"/>
+          <w:color w:val="9A6E3A"/>
+          <w:sz w:val="20"/>
+          <w:szCs w:val="20"/>
+          <w:bdr w:val="none" w:sz="0" w:space="0" w:color="auto" w:frame="1"/>
+          <w:lang w:val="vi-VN"/>
+        </w:rPr>
+        <w:t>=</w:t>
+      </w:r>
+      <w:r>
+        <w:rPr>
+          <w:rFonts w:ascii="Consolas" w:eastAsia="Times New Roman" w:hAnsi="Consolas" w:cs="Times New Roman"/>
+          <w:color w:val="005068"/>
+          <w:sz w:val="20"/>
+          <w:szCs w:val="20"/>
+          <w:lang w:val="vi-VN"/>
+        </w:rPr>
+        <w:t xml:space="preserve"> </w:t>
+      </w:r>
+      <w:r>
+        <w:rPr>
+          <w:rFonts w:ascii="Consolas" w:eastAsia="Times New Roman" w:hAnsi="Consolas" w:cs="Times New Roman"/>
+          <w:color w:val="999999"/>
+          <w:sz w:val="20"/>
+          <w:szCs w:val="20"/>
+          <w:bdr w:val="none" w:sz="0" w:space="0" w:color="auto" w:frame="1"/>
+          <w:lang w:val="vi-VN"/>
+        </w:rPr>
+        <w:t>(</w:t>
+      </w:r>
+      <w:r>
+        <w:rPr>
+          <w:rFonts w:ascii="Consolas" w:eastAsia="Times New Roman" w:hAnsi="Consolas" w:cs="Times New Roman"/>
+          <w:color w:val="005068"/>
+          <w:sz w:val="20"/>
+          <w:szCs w:val="20"/>
+          <w:lang w:val="vi-VN"/>
+        </w:rPr>
+        <w:t>e</w:t>
+      </w:r>
+      <w:r>
+        <w:rPr>
+          <w:rFonts w:ascii="Consolas" w:eastAsia="Times New Roman" w:hAnsi="Consolas" w:cs="Times New Roman"/>
+          <w:color w:val="999999"/>
+          <w:sz w:val="20"/>
+          <w:szCs w:val="20"/>
+          <w:bdr w:val="none" w:sz="0" w:space="0" w:color="auto" w:frame="1"/>
+          <w:lang w:val="vi-VN"/>
+        </w:rPr>
+        <w:t>)</w:t>
+      </w:r>
+      <w:r>
+        <w:rPr>
+          <w:rFonts w:ascii="Consolas" w:eastAsia="Times New Roman" w:hAnsi="Consolas" w:cs="Times New Roman"/>
+          <w:color w:val="005068"/>
+          <w:sz w:val="20"/>
+          <w:szCs w:val="20"/>
+          <w:lang w:val="vi-VN"/>
+        </w:rPr>
+        <w:t xml:space="preserve"> </w:t>
+      </w:r>
+      <w:r>
+        <w:rPr>
+          <w:rFonts w:ascii="Consolas" w:eastAsia="Times New Roman" w:hAnsi="Consolas" w:cs="Times New Roman"/>
+          <w:color w:val="9A6E3A"/>
+          <w:sz w:val="20"/>
+          <w:szCs w:val="20"/>
+          <w:bdr w:val="none" w:sz="0" w:space="0" w:color="auto" w:frame="1"/>
+          <w:lang w:val="vi-VN"/>
+        </w:rPr>
+        <w:t>=&gt;</w:t>
+      </w:r>
+      <w:r>
+        <w:rPr>
+          <w:rFonts w:ascii="Consolas" w:eastAsia="Times New Roman" w:hAnsi="Consolas" w:cs="Times New Roman"/>
+          <w:color w:val="005068"/>
+          <w:sz w:val="20"/>
+          <w:szCs w:val="20"/>
+          <w:lang w:val="vi-VN"/>
+        </w:rPr>
+        <w:t xml:space="preserve"> </w:t>
+      </w:r>
+      <w:r>
+        <w:rPr>
+          <w:rFonts w:ascii="Consolas" w:eastAsia="Times New Roman" w:hAnsi="Consolas" w:cs="Times New Roman"/>
+          <w:color w:val="999999"/>
+          <w:sz w:val="20"/>
+          <w:szCs w:val="20"/>
+          <w:bdr w:val="none" w:sz="0" w:space="0" w:color="auto" w:frame="1"/>
+          <w:lang w:val="vi-VN"/>
+        </w:rPr>
+        <w:t>{</w:t>
+      </w:r>
+    </w:p>
+    <w:p>
+      <w:pPr>
+        <w:pStyle w:val="ListParagraph"/>
+        <w:spacing w:after="0" w:line="276" w:lineRule="auto"/>
+        <w:ind w:left="1080"/>
+        <w:rPr>
+          <w:rFonts w:ascii="Consolas" w:eastAsia="Times New Roman" w:hAnsi="Consolas" w:cs="Times New Roman"/>
+          <w:color w:val="005068"/>
+          <w:sz w:val="20"/>
+          <w:szCs w:val="20"/>
+          <w:lang w:val="vi-VN"/>
+        </w:rPr>
+      </w:pPr>
+      <w:r>
+        <w:rPr>
+          <w:rFonts w:ascii="Consolas" w:eastAsia="Times New Roman" w:hAnsi="Consolas" w:cs="Times New Roman"/>
+          <w:color w:val="005068"/>
+          <w:sz w:val="20"/>
+          <w:szCs w:val="20"/>
+          <w:lang w:val="vi-VN"/>
+        </w:rPr>
+        <w:t xml:space="preserve">  </w:t>
+      </w:r>
+      <w:r>
+        <w:rPr>
+          <w:rFonts w:ascii="Consolas" w:eastAsia="Times New Roman" w:hAnsi="Consolas" w:cs="Times New Roman"/>
+          <w:color w:val="7D8B99"/>
+          <w:sz w:val="20"/>
+          <w:szCs w:val="20"/>
+          <w:bdr w:val="none" w:sz="0" w:space="0" w:color="auto" w:frame="1"/>
+          <w:lang w:val="vi-VN"/>
+        </w:rPr>
+        <w:t>// an error occurred</w:t>
+      </w:r>
+    </w:p>
+    <w:p>
+      <w:pPr>
+        <w:pStyle w:val="ListParagraph"/>
+        <w:spacing w:after="0" w:line="276" w:lineRule="auto"/>
+        <w:ind w:left="1080"/>
+        <w:rPr>
+          <w:rFonts w:ascii="Consolas" w:eastAsia="Times New Roman" w:hAnsi="Consolas" w:cs="Times New Roman"/>
+          <w:color w:val="005068"/>
+          <w:sz w:val="20"/>
+          <w:szCs w:val="20"/>
+          <w:lang w:val="vi-VN"/>
+        </w:rPr>
+      </w:pPr>
+      <w:r>
+        <w:rPr>
+          <w:rFonts w:ascii="Consolas" w:eastAsia="Times New Roman" w:hAnsi="Consolas" w:cs="Times New Roman"/>
+          <w:color w:val="005068"/>
+          <w:sz w:val="20"/>
+          <w:szCs w:val="20"/>
+          <w:lang w:val="vi-VN"/>
+        </w:rPr>
+        <w:t xml:space="preserve">  console</w:t>
+      </w:r>
+      <w:r>
+        <w:rPr>
+          <w:rFonts w:ascii="Consolas" w:eastAsia="Times New Roman" w:hAnsi="Consolas" w:cs="Times New Roman"/>
+          <w:color w:val="999999"/>
+          <w:sz w:val="20"/>
+          <w:szCs w:val="20"/>
+          <w:bdr w:val="none" w:sz="0" w:space="0" w:color="auto" w:frame="1"/>
+          <w:lang w:val="vi-VN"/>
+        </w:rPr>
+        <w:t>.</w:t>
+      </w:r>
+      <w:r>
+        <w:rPr>
+          <w:rFonts w:ascii="Consolas" w:eastAsia="Times New Roman" w:hAnsi="Consolas" w:cs="Times New Roman"/>
+          <w:color w:val="DD4A68"/>
+          <w:sz w:val="20"/>
+          <w:szCs w:val="20"/>
+          <w:bdr w:val="none" w:sz="0" w:space="0" w:color="auto" w:frame="1"/>
+          <w:lang w:val="vi-VN"/>
+        </w:rPr>
+        <w:t>log</w:t>
+      </w:r>
+      <w:r>
+        <w:rPr>
+          <w:rFonts w:ascii="Consolas" w:eastAsia="Times New Roman" w:hAnsi="Consolas" w:cs="Times New Roman"/>
+          <w:color w:val="999999"/>
+          <w:sz w:val="20"/>
+          <w:szCs w:val="20"/>
+          <w:bdr w:val="none" w:sz="0" w:space="0" w:color="auto" w:frame="1"/>
+          <w:lang w:val="vi-VN"/>
+        </w:rPr>
+        <w:t>(</w:t>
+      </w:r>
+      <w:r>
+        <w:rPr>
+          <w:rFonts w:ascii="Consolas" w:eastAsia="Times New Roman" w:hAnsi="Consolas" w:cs="Times New Roman"/>
+          <w:color w:val="005068"/>
+          <w:sz w:val="20"/>
+          <w:szCs w:val="20"/>
+          <w:lang w:val="vi-VN"/>
+        </w:rPr>
+        <w:t>e</w:t>
+      </w:r>
+      <w:r>
+        <w:rPr>
+          <w:rFonts w:ascii="Consolas" w:eastAsia="Times New Roman" w:hAnsi="Consolas" w:cs="Times New Roman"/>
+          <w:color w:val="999999"/>
+          <w:sz w:val="20"/>
+          <w:szCs w:val="20"/>
+          <w:bdr w:val="none" w:sz="0" w:space="0" w:color="auto" w:frame="1"/>
+          <w:lang w:val="vi-VN"/>
+        </w:rPr>
+        <w:t>.</w:t>
+      </w:r>
+      <w:r>
+        <w:rPr>
+          <w:rFonts w:ascii="Consolas" w:eastAsia="Times New Roman" w:hAnsi="Consolas" w:cs="Times New Roman"/>
+          <w:color w:val="005068"/>
+          <w:sz w:val="20"/>
+          <w:szCs w:val="20"/>
+          <w:lang w:val="vi-VN"/>
+        </w:rPr>
+        <w:t>message</w:t>
+      </w:r>
+      <w:r>
+        <w:rPr>
+          <w:rFonts w:ascii="Consolas" w:eastAsia="Times New Roman" w:hAnsi="Consolas" w:cs="Times New Roman"/>
+          <w:color w:val="999999"/>
+          <w:sz w:val="20"/>
+          <w:szCs w:val="20"/>
+          <w:bdr w:val="none" w:sz="0" w:space="0" w:color="auto" w:frame="1"/>
+          <w:lang w:val="vi-VN"/>
+        </w:rPr>
+        <w:t>);</w:t>
+      </w:r>
+    </w:p>
+    <w:p>
+      <w:pPr>
+        <w:pStyle w:val="ListParagraph"/>
+        <w:spacing w:after="0" w:line="276" w:lineRule="auto"/>
+        <w:ind w:left="1080"/>
+        <w:rPr>
+          <w:rFonts w:ascii="Consolas" w:eastAsia="Times New Roman" w:hAnsi="Consolas" w:cs="Times New Roman"/>
+          <w:color w:val="005068"/>
+          <w:sz w:val="20"/>
+          <w:szCs w:val="20"/>
+          <w:lang w:val="vi-VN"/>
+        </w:rPr>
+      </w:pPr>
+      <w:r>
+        <w:rPr>
+          <w:rFonts w:ascii="Consolas" w:eastAsia="Times New Roman" w:hAnsi="Consolas" w:cs="Times New Roman"/>
+          <w:color w:val="999999"/>
+          <w:sz w:val="20"/>
+          <w:szCs w:val="20"/>
+          <w:bdr w:val="none" w:sz="0" w:space="0" w:color="auto" w:frame="1"/>
+          <w:lang w:val="vi-VN"/>
+        </w:rPr>
+        <w:t>};</w:t>
+      </w:r>
+    </w:p>
+    <w:p>
+      <w:pPr>
+        <w:pStyle w:val="ListParagraph"/>
+        <w:spacing w:after="0" w:line="276" w:lineRule="auto"/>
+        <w:ind w:left="1080"/>
+        <w:rPr>
+          <w:rFonts w:ascii="Consolas" w:eastAsia="Times New Roman" w:hAnsi="Consolas" w:cs="Times New Roman"/>
+          <w:color w:val="005068"/>
+          <w:sz w:val="20"/>
+          <w:szCs w:val="20"/>
+          <w:lang w:val="vi-VN"/>
+        </w:rPr>
+      </w:pPr>
+    </w:p>
+    <w:p>
+      <w:pPr>
+        <w:pStyle w:val="ListParagraph"/>
+        <w:spacing w:after="0" w:line="276" w:lineRule="auto"/>
+        <w:ind w:left="1080"/>
+        <w:rPr>
+          <w:rFonts w:ascii="Consolas" w:eastAsia="Times New Roman" w:hAnsi="Consolas" w:cs="Times New Roman"/>
+          <w:color w:val="005068"/>
+          <w:sz w:val="20"/>
+          <w:szCs w:val="20"/>
+          <w:lang w:val="vi-VN"/>
+        </w:rPr>
+      </w:pPr>
+      <w:r>
+        <w:rPr>
+          <w:rFonts w:ascii="Consolas" w:eastAsia="Times New Roman" w:hAnsi="Consolas" w:cs="Times New Roman"/>
+          <w:color w:val="005068"/>
+          <w:sz w:val="20"/>
+          <w:szCs w:val="20"/>
+          <w:lang w:val="vi-VN"/>
+        </w:rPr>
+        <w:t>ws</w:t>
+      </w:r>
+      <w:r>
+        <w:rPr>
+          <w:rFonts w:ascii="Consolas" w:eastAsia="Times New Roman" w:hAnsi="Consolas" w:cs="Times New Roman"/>
+          <w:color w:val="999999"/>
+          <w:sz w:val="20"/>
+          <w:szCs w:val="20"/>
+          <w:bdr w:val="none" w:sz="0" w:space="0" w:color="auto" w:frame="1"/>
+          <w:lang w:val="vi-VN"/>
+        </w:rPr>
+        <w:t>.</w:t>
+      </w:r>
+      <w:r>
+        <w:rPr>
+          <w:rFonts w:ascii="Consolas" w:eastAsia="Times New Roman" w:hAnsi="Consolas" w:cs="Times New Roman"/>
+          <w:color w:val="DD4A68"/>
+          <w:sz w:val="20"/>
+          <w:szCs w:val="20"/>
+          <w:bdr w:val="none" w:sz="0" w:space="0" w:color="auto" w:frame="1"/>
+          <w:lang w:val="vi-VN"/>
+        </w:rPr>
+        <w:t>onclose</w:t>
+      </w:r>
+      <w:r>
+        <w:rPr>
+          <w:rFonts w:ascii="Consolas" w:eastAsia="Times New Roman" w:hAnsi="Consolas" w:cs="Times New Roman"/>
+          <w:color w:val="005068"/>
+          <w:sz w:val="20"/>
+          <w:szCs w:val="20"/>
+          <w:lang w:val="vi-VN"/>
+        </w:rPr>
+        <w:t xml:space="preserve"> </w:t>
+      </w:r>
+      <w:r>
+        <w:rPr>
+          <w:rFonts w:ascii="Consolas" w:eastAsia="Times New Roman" w:hAnsi="Consolas" w:cs="Times New Roman"/>
+          <w:color w:val="9A6E3A"/>
+          <w:sz w:val="20"/>
+          <w:szCs w:val="20"/>
+          <w:bdr w:val="none" w:sz="0" w:space="0" w:color="auto" w:frame="1"/>
+          <w:lang w:val="vi-VN"/>
+        </w:rPr>
+        <w:t>=</w:t>
+      </w:r>
+      <w:r>
+        <w:rPr>
+          <w:rFonts w:ascii="Consolas" w:eastAsia="Times New Roman" w:hAnsi="Consolas" w:cs="Times New Roman"/>
+          <w:color w:val="005068"/>
+          <w:sz w:val="20"/>
+          <w:szCs w:val="20"/>
+          <w:lang w:val="vi-VN"/>
+        </w:rPr>
+        <w:t xml:space="preserve"> </w:t>
+      </w:r>
+      <w:r>
+        <w:rPr>
+          <w:rFonts w:ascii="Consolas" w:eastAsia="Times New Roman" w:hAnsi="Consolas" w:cs="Times New Roman"/>
+          <w:color w:val="999999"/>
+          <w:sz w:val="20"/>
+          <w:szCs w:val="20"/>
+          <w:bdr w:val="none" w:sz="0" w:space="0" w:color="auto" w:frame="1"/>
+          <w:lang w:val="vi-VN"/>
+        </w:rPr>
+        <w:t>(</w:t>
+      </w:r>
+      <w:r>
+        <w:rPr>
+          <w:rFonts w:ascii="Consolas" w:eastAsia="Times New Roman" w:hAnsi="Consolas" w:cs="Times New Roman"/>
+          <w:color w:val="005068"/>
+          <w:sz w:val="20"/>
+          <w:szCs w:val="20"/>
+          <w:lang w:val="vi-VN"/>
+        </w:rPr>
+        <w:t>e</w:t>
+      </w:r>
+      <w:r>
+        <w:rPr>
+          <w:rFonts w:ascii="Consolas" w:eastAsia="Times New Roman" w:hAnsi="Consolas" w:cs="Times New Roman"/>
+          <w:color w:val="999999"/>
+          <w:sz w:val="20"/>
+          <w:szCs w:val="20"/>
+          <w:bdr w:val="none" w:sz="0" w:space="0" w:color="auto" w:frame="1"/>
+          <w:lang w:val="vi-VN"/>
+        </w:rPr>
+        <w:t>)</w:t>
+      </w:r>
+      <w:r>
+        <w:rPr>
+          <w:rFonts w:ascii="Consolas" w:eastAsia="Times New Roman" w:hAnsi="Consolas" w:cs="Times New Roman"/>
+          <w:color w:val="005068"/>
+          <w:sz w:val="20"/>
+          <w:szCs w:val="20"/>
+          <w:lang w:val="vi-VN"/>
+        </w:rPr>
+        <w:t xml:space="preserve"> </w:t>
+      </w:r>
+      <w:r>
+        <w:rPr>
+          <w:rFonts w:ascii="Consolas" w:eastAsia="Times New Roman" w:hAnsi="Consolas" w:cs="Times New Roman"/>
+          <w:color w:val="9A6E3A"/>
+          <w:sz w:val="20"/>
+          <w:szCs w:val="20"/>
+          <w:bdr w:val="none" w:sz="0" w:space="0" w:color="auto" w:frame="1"/>
+          <w:lang w:val="vi-VN"/>
+        </w:rPr>
+        <w:t>=&gt;</w:t>
+      </w:r>
+      <w:r>
+        <w:rPr>
+          <w:rFonts w:ascii="Consolas" w:eastAsia="Times New Roman" w:hAnsi="Consolas" w:cs="Times New Roman"/>
+          <w:color w:val="005068"/>
+          <w:sz w:val="20"/>
+          <w:szCs w:val="20"/>
+          <w:lang w:val="vi-VN"/>
+        </w:rPr>
+        <w:t xml:space="preserve"> </w:t>
+      </w:r>
+      <w:r>
+        <w:rPr>
+          <w:rFonts w:ascii="Consolas" w:eastAsia="Times New Roman" w:hAnsi="Consolas" w:cs="Times New Roman"/>
+          <w:color w:val="999999"/>
+          <w:sz w:val="20"/>
+          <w:szCs w:val="20"/>
+          <w:bdr w:val="none" w:sz="0" w:space="0" w:color="auto" w:frame="1"/>
+          <w:lang w:val="vi-VN"/>
+        </w:rPr>
+        <w:t>{</w:t>
+      </w:r>
+    </w:p>
+    <w:p>
+      <w:pPr>
+        <w:pStyle w:val="ListParagraph"/>
+        <w:spacing w:after="0" w:line="276" w:lineRule="auto"/>
+        <w:ind w:left="1080"/>
+        <w:rPr>
+          <w:rFonts w:ascii="Consolas" w:eastAsia="Times New Roman" w:hAnsi="Consolas" w:cs="Times New Roman"/>
+          <w:color w:val="005068"/>
+          <w:sz w:val="20"/>
+          <w:szCs w:val="20"/>
+          <w:lang w:val="vi-VN"/>
+        </w:rPr>
+      </w:pPr>
+      <w:r>
+        <w:rPr>
+          <w:rFonts w:ascii="Consolas" w:eastAsia="Times New Roman" w:hAnsi="Consolas" w:cs="Times New Roman"/>
+          <w:color w:val="005068"/>
+          <w:sz w:val="20"/>
+          <w:szCs w:val="20"/>
+          <w:lang w:val="vi-VN"/>
+        </w:rPr>
+        <w:t xml:space="preserve">  </w:t>
+      </w:r>
+      <w:r>
+        <w:rPr>
+          <w:rFonts w:ascii="Consolas" w:eastAsia="Times New Roman" w:hAnsi="Consolas" w:cs="Times New Roman"/>
+          <w:color w:val="7D8B99"/>
+          <w:sz w:val="20"/>
+          <w:szCs w:val="20"/>
+          <w:bdr w:val="none" w:sz="0" w:space="0" w:color="auto" w:frame="1"/>
+          <w:lang w:val="vi-VN"/>
+        </w:rPr>
+        <w:t>// connection closed</w:t>
+      </w:r>
+    </w:p>
+    <w:p>
+      <w:pPr>
+        <w:pStyle w:val="ListParagraph"/>
+        <w:spacing w:after="0" w:line="276" w:lineRule="auto"/>
+        <w:ind w:left="1080"/>
+        <w:rPr>
+          <w:rFonts w:ascii="Consolas" w:eastAsia="Times New Roman" w:hAnsi="Consolas" w:cs="Times New Roman"/>
+          <w:color w:val="005068"/>
+          <w:sz w:val="20"/>
+          <w:szCs w:val="20"/>
+          <w:lang w:val="vi-VN"/>
+        </w:rPr>
+      </w:pPr>
+      <w:r>
+        <w:rPr>
+          <w:rFonts w:ascii="Consolas" w:eastAsia="Times New Roman" w:hAnsi="Consolas" w:cs="Times New Roman"/>
+          <w:color w:val="005068"/>
+          <w:sz w:val="20"/>
+          <w:szCs w:val="20"/>
+          <w:lang w:val="vi-VN"/>
+        </w:rPr>
+        <w:t xml:space="preserve">  console</w:t>
+      </w:r>
+      <w:r>
+        <w:rPr>
+          <w:rFonts w:ascii="Consolas" w:eastAsia="Times New Roman" w:hAnsi="Consolas" w:cs="Times New Roman"/>
+          <w:color w:val="999999"/>
+          <w:sz w:val="20"/>
+          <w:szCs w:val="20"/>
+          <w:bdr w:val="none" w:sz="0" w:space="0" w:color="auto" w:frame="1"/>
+          <w:lang w:val="vi-VN"/>
+        </w:rPr>
+        <w:t>.</w:t>
+      </w:r>
+      <w:r>
+        <w:rPr>
+          <w:rFonts w:ascii="Consolas" w:eastAsia="Times New Roman" w:hAnsi="Consolas" w:cs="Times New Roman"/>
+          <w:color w:val="DD4A68"/>
+          <w:sz w:val="20"/>
+          <w:szCs w:val="20"/>
+          <w:bdr w:val="none" w:sz="0" w:space="0" w:color="auto" w:frame="1"/>
+          <w:lang w:val="vi-VN"/>
+        </w:rPr>
+        <w:t>log</w:t>
+      </w:r>
+      <w:r>
+        <w:rPr>
+          <w:rFonts w:ascii="Consolas" w:eastAsia="Times New Roman" w:hAnsi="Consolas" w:cs="Times New Roman"/>
+          <w:color w:val="999999"/>
+          <w:sz w:val="20"/>
+          <w:szCs w:val="20"/>
+          <w:bdr w:val="none" w:sz="0" w:space="0" w:color="auto" w:frame="1"/>
+          <w:lang w:val="vi-VN"/>
+        </w:rPr>
+        <w:t>(</w:t>
+      </w:r>
+      <w:r>
+        <w:rPr>
+          <w:rFonts w:ascii="Consolas" w:eastAsia="Times New Roman" w:hAnsi="Consolas" w:cs="Times New Roman"/>
+          <w:color w:val="005068"/>
+          <w:sz w:val="20"/>
+          <w:szCs w:val="20"/>
+          <w:lang w:val="vi-VN"/>
+        </w:rPr>
+        <w:t>e</w:t>
+      </w:r>
+      <w:r>
+        <w:rPr>
+          <w:rFonts w:ascii="Consolas" w:eastAsia="Times New Roman" w:hAnsi="Consolas" w:cs="Times New Roman"/>
+          <w:color w:val="999999"/>
+          <w:sz w:val="20"/>
+          <w:szCs w:val="20"/>
+          <w:bdr w:val="none" w:sz="0" w:space="0" w:color="auto" w:frame="1"/>
+          <w:lang w:val="vi-VN"/>
+        </w:rPr>
+        <w:t>.</w:t>
+      </w:r>
+      <w:r>
+        <w:rPr>
+          <w:rFonts w:ascii="Consolas" w:eastAsia="Times New Roman" w:hAnsi="Consolas" w:cs="Times New Roman"/>
+          <w:color w:val="005068"/>
+          <w:sz w:val="20"/>
+          <w:szCs w:val="20"/>
+          <w:lang w:val="vi-VN"/>
+        </w:rPr>
+        <w:t>code</w:t>
+      </w:r>
+      <w:r>
+        <w:rPr>
+          <w:rFonts w:ascii="Consolas" w:eastAsia="Times New Roman" w:hAnsi="Consolas" w:cs="Times New Roman"/>
+          <w:color w:val="999999"/>
+          <w:sz w:val="20"/>
+          <w:szCs w:val="20"/>
+          <w:bdr w:val="none" w:sz="0" w:space="0" w:color="auto" w:frame="1"/>
+          <w:lang w:val="vi-VN"/>
+        </w:rPr>
+        <w:t>,</w:t>
+      </w:r>
+      <w:r>
+        <w:rPr>
+          <w:rFonts w:ascii="Consolas" w:eastAsia="Times New Roman" w:hAnsi="Consolas" w:cs="Times New Roman"/>
+          <w:color w:val="005068"/>
+          <w:sz w:val="20"/>
+          <w:szCs w:val="20"/>
+          <w:lang w:val="vi-VN"/>
+        </w:rPr>
+        <w:t xml:space="preserve"> e</w:t>
+      </w:r>
+      <w:r>
+        <w:rPr>
+          <w:rFonts w:ascii="Consolas" w:eastAsia="Times New Roman" w:hAnsi="Consolas" w:cs="Times New Roman"/>
+          <w:color w:val="999999"/>
+          <w:sz w:val="20"/>
+          <w:szCs w:val="20"/>
+          <w:bdr w:val="none" w:sz="0" w:space="0" w:color="auto" w:frame="1"/>
+          <w:lang w:val="vi-VN"/>
+        </w:rPr>
+        <w:t>.</w:t>
+      </w:r>
+      <w:r>
+        <w:rPr>
+          <w:rFonts w:ascii="Consolas" w:eastAsia="Times New Roman" w:hAnsi="Consolas" w:cs="Times New Roman"/>
+          <w:color w:val="005068"/>
+          <w:sz w:val="20"/>
+          <w:szCs w:val="20"/>
+          <w:lang w:val="vi-VN"/>
+        </w:rPr>
+        <w:t>reason</w:t>
+      </w:r>
+      <w:r>
+        <w:rPr>
+          <w:rFonts w:ascii="Consolas" w:eastAsia="Times New Roman" w:hAnsi="Consolas" w:cs="Times New Roman"/>
+          <w:color w:val="999999"/>
+          <w:sz w:val="20"/>
+          <w:szCs w:val="20"/>
+          <w:bdr w:val="none" w:sz="0" w:space="0" w:color="auto" w:frame="1"/>
+          <w:lang w:val="vi-VN"/>
+        </w:rPr>
+        <w:t>);</w:t>
+      </w:r>
+    </w:p>
+    <w:p>
+      <w:pPr>
+        <w:pStyle w:val="ListParagraph"/>
+        <w:spacing w:line="276" w:lineRule="auto"/>
+        <w:ind w:left="1080"/>
+        <w:rPr>
+          <w:rFonts w:ascii="Times New Roman" w:hAnsi="Times New Roman" w:cs="Times New Roman"/>
+          <w:sz w:val="24"/>
+          <w:szCs w:val="24"/>
+          <w:lang w:val="vi-VN"/>
+        </w:rPr>
+      </w:pPr>
+      <w:r>
+        <w:rPr>
+          <w:rFonts w:ascii="Consolas" w:eastAsia="Times New Roman" w:hAnsi="Consolas" w:cs="Times New Roman"/>
+          <w:color w:val="999999"/>
+          <w:sz w:val="20"/>
+          <w:szCs w:val="20"/>
+          <w:bdr w:val="none" w:sz="0" w:space="0" w:color="auto" w:frame="1"/>
+          <w:lang w:val="vi-VN"/>
+        </w:rPr>
+        <w:t>};</w:t>
+      </w:r>
+    </w:p>
+    <w:p>
+      <w:pPr>
+        <w:pStyle w:val="ListParagraph"/>
+        <w:spacing w:line="276" w:lineRule="auto"/>
+        <w:ind w:left="1440"/>
         <w:rPr>
           <w:rFonts w:ascii="Times New Roman" w:hAnsi="Times New Roman" w:cs="Times New Roman"/>
           <w:sz w:val="24"/>
@@ -24081,6 +28124,95 @@
 <file path=word/numbering.xml><?xml version="1.0" encoding="utf-8"?>
 <w:numbering xmlns:wpc="http://schemas.microsoft.com/office/word/2010/wordprocessingCanvas" xmlns:mc="http://schemas.openxmlformats.org/markup-compatibility/2006" xmlns:o="urn:schemas-microsoft-com:office:office" xmlns:r="http://schemas.openxmlformats.org/officeDocument/2006/relationships" xmlns:m="http://schemas.openxmlformats.org/officeDocument/2006/math" xmlns:v="urn:schemas-microsoft-com:vml" xmlns:wp14="http://schemas.microsoft.com/office/word/2010/wordprocessingDrawing" xmlns:wp="http://schemas.openxmlformats.org/drawingml/2006/wordprocessingDrawing" xmlns:w10="urn:schemas-microsoft-com:office:word" xmlns:w="http://schemas.openxmlformats.org/wordprocessingml/2006/main" xmlns:w14="http://schemas.microsoft.com/office/word/2010/wordml" xmlns:w15="http://schemas.microsoft.com/office/word/2012/wordml" xmlns:wpg="http://schemas.microsoft.com/office/word/2010/wordprocessingGroup" xmlns:wpi="http://schemas.microsoft.com/office/word/2010/wordprocessingInk" xmlns:wne="http://schemas.microsoft.com/office/word/2006/wordml" xmlns:wps="http://schemas.microsoft.com/office/word/2010/wordprocessingShape" mc:Ignorable="w14 w15 wp14">
   <w:abstractNum w:abstractNumId="0">
+    <w:nsid w:val="07643C2B"/>
+    <w:multiLevelType w:val="hybridMultilevel"/>
+    <w:tmpl w:val="FD461F36"/>
+    <w:lvl w:ilvl="0" w:tplc="B7500180">
+      <w:start w:val="1"/>
+      <w:numFmt w:val="lowerLetter"/>
+      <w:lvlText w:val="%1."/>
+      <w:lvlJc w:val="left"/>
+      <w:pPr>
+        <w:ind w:left="1440" w:hanging="360"/>
+      </w:pPr>
+      <w:rPr>
+        <w:rFonts w:eastAsia="Times New Roman" w:hint="default"/>
+      </w:rPr>
+    </w:lvl>
+    <w:lvl w:ilvl="1" w:tplc="04090019" w:tentative="1">
+      <w:start w:val="1"/>
+      <w:numFmt w:val="lowerLetter"/>
+      <w:lvlText w:val="%2."/>
+      <w:lvlJc w:val="left"/>
+      <w:pPr>
+        <w:ind w:left="2160" w:hanging="360"/>
+      </w:pPr>
+    </w:lvl>
+    <w:lvl w:ilvl="2" w:tplc="0409001B" w:tentative="1">
+      <w:start w:val="1"/>
+      <w:numFmt w:val="lowerRoman"/>
+      <w:lvlText w:val="%3."/>
+      <w:lvlJc w:val="right"/>
+      <w:pPr>
+        <w:ind w:left="2880" w:hanging="180"/>
+      </w:pPr>
+    </w:lvl>
+    <w:lvl w:ilvl="3" w:tplc="0409000F" w:tentative="1">
+      <w:start w:val="1"/>
+      <w:numFmt w:val="decimal"/>
+      <w:lvlText w:val="%4."/>
+      <w:lvlJc w:val="left"/>
+      <w:pPr>
+        <w:ind w:left="3600" w:hanging="360"/>
+      </w:pPr>
+    </w:lvl>
+    <w:lvl w:ilvl="4" w:tplc="04090019" w:tentative="1">
+      <w:start w:val="1"/>
+      <w:numFmt w:val="lowerLetter"/>
+      <w:lvlText w:val="%5."/>
+      <w:lvlJc w:val="left"/>
+      <w:pPr>
+        <w:ind w:left="4320" w:hanging="360"/>
+      </w:pPr>
+    </w:lvl>
+    <w:lvl w:ilvl="5" w:tplc="0409001B" w:tentative="1">
+      <w:start w:val="1"/>
+      <w:numFmt w:val="lowerRoman"/>
+      <w:lvlText w:val="%6."/>
+      <w:lvlJc w:val="right"/>
+      <w:pPr>
+        <w:ind w:left="5040" w:hanging="180"/>
+      </w:pPr>
+    </w:lvl>
+    <w:lvl w:ilvl="6" w:tplc="0409000F" w:tentative="1">
+      <w:start w:val="1"/>
+      <w:numFmt w:val="decimal"/>
+      <w:lvlText w:val="%7."/>
+      <w:lvlJc w:val="left"/>
+      <w:pPr>
+        <w:ind w:left="5760" w:hanging="360"/>
+      </w:pPr>
+    </w:lvl>
+    <w:lvl w:ilvl="7" w:tplc="04090019" w:tentative="1">
+      <w:start w:val="1"/>
+      <w:numFmt w:val="lowerLetter"/>
+      <w:lvlText w:val="%8."/>
+      <w:lvlJc w:val="left"/>
+      <w:pPr>
+        <w:ind w:left="6480" w:hanging="360"/>
+      </w:pPr>
+    </w:lvl>
+    <w:lvl w:ilvl="8" w:tplc="0409001B" w:tentative="1">
+      <w:start w:val="1"/>
+      <w:numFmt w:val="lowerRoman"/>
+      <w:lvlText w:val="%9."/>
+      <w:lvlJc w:val="right"/>
+      <w:pPr>
+        <w:ind w:left="7200" w:hanging="180"/>
+      </w:pPr>
+    </w:lvl>
+  </w:abstractNum>
+  <w:abstractNum w:abstractNumId="1">
     <w:nsid w:val="37CE26A7"/>
     <w:multiLevelType w:val="hybridMultilevel"/>
     <w:tmpl w:val="EE44532E"/>
@@ -24169,7 +28301,7 @@
       </w:pPr>
     </w:lvl>
   </w:abstractNum>
-  <w:abstractNum w:abstractNumId="1">
+  <w:abstractNum w:abstractNumId="2">
     <w:nsid w:val="3D4A0CFC"/>
     <w:multiLevelType w:val="hybridMultilevel"/>
     <w:tmpl w:val="B9101D7A"/>
@@ -24282,7 +28414,7 @@
       </w:rPr>
     </w:lvl>
   </w:abstractNum>
-  <w:abstractNum w:abstractNumId="2">
+  <w:abstractNum w:abstractNumId="3">
     <w:nsid w:val="40611B84"/>
     <w:multiLevelType w:val="hybridMultilevel"/>
     <w:tmpl w:val="80EC7116"/>
@@ -24395,7 +28527,7 @@
       </w:rPr>
     </w:lvl>
   </w:abstractNum>
-  <w:abstractNum w:abstractNumId="3">
+  <w:abstractNum w:abstractNumId="4">
     <w:nsid w:val="776F2B6A"/>
     <w:multiLevelType w:val="hybridMultilevel"/>
     <w:tmpl w:val="E17CFDF6"/>
@@ -24509,16 +28641,19 @@
     </w:lvl>
   </w:abstractNum>
   <w:num w:numId="1">
-    <w:abstractNumId w:val="0"/>
+    <w:abstractNumId w:val="1"/>
   </w:num>
   <w:num w:numId="2">
+    <w:abstractNumId w:val="4"/>
+  </w:num>
+  <w:num w:numId="3">
+    <w:abstractNumId w:val="2"/>
+  </w:num>
+  <w:num w:numId="4">
     <w:abstractNumId w:val="3"/>
   </w:num>
-  <w:num w:numId="3">
-    <w:abstractNumId w:val="1"/>
-  </w:num>
-  <w:num w:numId="4">
-    <w:abstractNumId w:val="2"/>
+  <w:num w:numId="5">
+    <w:abstractNumId w:val="0"/>
   </w:num>
 </w:numbering>
 </file>

</xml_diff>